<commit_message>
updated on 22 feb2022
</commit_message>
<xml_diff>
--- a/Vaibhav_21Feb2022_FullStack-Node-_August/Interview Preparation.docx
+++ b/Vaibhav_21Feb2022_FullStack-Node-_August/Interview Preparation.docx
@@ -482,119 +482,474 @@
     </w:p>
     <w:p>
       <w:pPr>
-        <w:pStyle w:val="ListParagraph"/>
-        <w:rPr>
-          <w:rFonts w:asciiTheme="majorHAnsi" w:hAnsiTheme="majorHAnsi" w:cstheme="majorHAnsi"/>
-          <w:sz w:val="24"/>
-          <w:szCs w:val="24"/>
-          <w:lang w:val="en-US"/>
-        </w:rPr>
-      </w:pPr>
-    </w:p>
-    <w:p>
-      <w:pPr>
-        <w:rPr>
-          <w:rFonts w:asciiTheme="majorHAnsi" w:hAnsiTheme="majorHAnsi" w:cstheme="majorHAnsi"/>
-          <w:sz w:val="24"/>
-          <w:szCs w:val="24"/>
-          <w:lang w:val="en-US"/>
-        </w:rPr>
-      </w:pPr>
-    </w:p>
-    <w:p>
-      <w:pPr>
-        <w:rPr>
-          <w:b/>
-          <w:bCs/>
-          <w:sz w:val="24"/>
-          <w:szCs w:val="24"/>
-          <w:lang w:val="en-US"/>
-        </w:rPr>
-      </w:pPr>
-    </w:p>
-    <w:p>
-      <w:pPr>
-        <w:jc w:val="center"/>
-        <w:rPr>
-          <w:b/>
-          <w:bCs/>
-          <w:sz w:val="24"/>
-          <w:szCs w:val="24"/>
-          <w:lang w:val="en-US"/>
-        </w:rPr>
-      </w:pPr>
-    </w:p>
-    <w:p>
-      <w:pPr>
-        <w:jc w:val="center"/>
-        <w:rPr>
-          <w:b/>
-          <w:bCs/>
-          <w:sz w:val="36"/>
-          <w:szCs w:val="36"/>
-          <w:lang w:val="en-US"/>
-        </w:rPr>
-      </w:pPr>
-    </w:p>
-    <w:p>
-      <w:pPr>
-        <w:rPr>
-          <w:lang w:val="en-US"/>
-        </w:rPr>
-      </w:pPr>
-    </w:p>
-    <w:p>
-      <w:pPr>
-        <w:rPr>
-          <w:lang w:val="en-US"/>
-        </w:rPr>
-      </w:pPr>
-    </w:p>
-    <w:p>
-      <w:pPr>
-        <w:rPr>
-          <w:lang w:val="en-US"/>
-        </w:rPr>
-      </w:pPr>
-    </w:p>
-    <w:p>
-      <w:pPr>
-        <w:rPr>
-          <w:lang w:val="en-US"/>
-        </w:rPr>
-      </w:pPr>
-    </w:p>
-    <w:p>
-      <w:pPr>
-        <w:rPr>
-          <w:lang w:val="en-US"/>
-        </w:rPr>
-      </w:pPr>
-    </w:p>
-    <w:p>
-      <w:pPr>
-        <w:rPr>
-          <w:lang w:val="en-US"/>
-        </w:rPr>
-      </w:pPr>
-    </w:p>
-    <w:p>
-      <w:pPr>
-        <w:rPr>
-          <w:lang w:val="en-US"/>
-        </w:rPr>
-      </w:pPr>
-    </w:p>
-    <w:p>
-      <w:pPr>
-        <w:rPr>
-          <w:lang w:val="en-US"/>
-        </w:rPr>
-      </w:pPr>
-    </w:p>
-    <w:p>
-      <w:pPr>
-        <w:jc w:val="center"/>
+        <w:rPr>
+          <w:rFonts w:cstheme="minorHAnsi"/>
+          <w:b/>
+          <w:bCs/>
+          <w:lang w:val="en-US"/>
+        </w:rPr>
+      </w:pPr>
+      <w:r>
+        <w:rPr>
+          <w:rFonts w:cstheme="minorHAnsi"/>
+          <w:b/>
+          <w:bCs/>
+          <w:lang w:val="en-US"/>
+        </w:rPr>
+        <w:t>3)Session Storage and Local Storage:</w:t>
+      </w:r>
+    </w:p>
+    <w:p>
+      <w:pPr>
+        <w:rPr>
+          <w:rFonts w:asciiTheme="majorHAnsi" w:hAnsiTheme="majorHAnsi" w:cstheme="majorHAnsi"/>
+          <w:color w:val="1B1B1B"/>
+          <w:spacing w:val="-1"/>
+          <w:shd w:val="clear" w:color="auto" w:fill="FFFFFF"/>
+        </w:rPr>
+      </w:pPr>
+      <w:r>
+        <w:rPr>
+          <w:rFonts w:asciiTheme="majorHAnsi" w:hAnsiTheme="majorHAnsi" w:cstheme="majorHAnsi"/>
+          <w:color w:val="1B1B1B"/>
+          <w:spacing w:val="-1"/>
+          <w:shd w:val="clear" w:color="auto" w:fill="FFFFFF"/>
+        </w:rPr>
+        <w:t>The read-only </w:t>
+      </w:r>
+      <w:proofErr w:type="spellStart"/>
+      <w:r>
+        <w:rPr>
+          <w:rStyle w:val="HTMLCode"/>
+          <w:rFonts w:asciiTheme="majorHAnsi" w:eastAsiaTheme="minorHAnsi" w:hAnsiTheme="majorHAnsi" w:cstheme="majorHAnsi"/>
+          <w:b/>
+          <w:bCs/>
+          <w:color w:val="1B1B1B"/>
+          <w:spacing w:val="-1"/>
+          <w:sz w:val="22"/>
+          <w:szCs w:val="22"/>
+          <w:shd w:val="clear" w:color="auto" w:fill="F4F4F4"/>
+        </w:rPr>
+        <w:t>sessionStorage</w:t>
+      </w:r>
+      <w:proofErr w:type="spellEnd"/>
+      <w:r>
+        <w:rPr>
+          <w:rFonts w:asciiTheme="majorHAnsi" w:hAnsiTheme="majorHAnsi" w:cstheme="majorHAnsi"/>
+          <w:color w:val="1B1B1B"/>
+          <w:spacing w:val="-1"/>
+          <w:shd w:val="clear" w:color="auto" w:fill="FFFFFF"/>
+        </w:rPr>
+        <w:t> property accesses a session </w:t>
+      </w:r>
+      <w:hyperlink r:id="rId6" w:history="1">
+        <w:r>
+          <w:rPr>
+            <w:rStyle w:val="HTMLCode"/>
+            <w:rFonts w:asciiTheme="majorHAnsi" w:eastAsiaTheme="minorHAnsi" w:hAnsiTheme="majorHAnsi" w:cstheme="majorHAnsi"/>
+            <w:color w:val="005282"/>
+            <w:spacing w:val="-1"/>
+            <w:sz w:val="22"/>
+            <w:szCs w:val="22"/>
+            <w:u w:val="single"/>
+            <w:shd w:val="clear" w:color="auto" w:fill="F4F4F4"/>
+          </w:rPr>
+          <w:t>Storage</w:t>
+        </w:r>
+      </w:hyperlink>
+      <w:r>
+        <w:rPr>
+          <w:rFonts w:asciiTheme="majorHAnsi" w:hAnsiTheme="majorHAnsi" w:cstheme="majorHAnsi"/>
+          <w:color w:val="1B1B1B"/>
+          <w:spacing w:val="-1"/>
+          <w:shd w:val="clear" w:color="auto" w:fill="FFFFFF"/>
+        </w:rPr>
+        <w:t> object for the current </w:t>
+      </w:r>
+      <w:hyperlink r:id="rId7" w:history="1">
+        <w:r>
+          <w:rPr>
+            <w:rStyle w:val="Hyperlink"/>
+            <w:rFonts w:asciiTheme="majorHAnsi" w:hAnsiTheme="majorHAnsi" w:cstheme="majorHAnsi"/>
+            <w:color w:val="005282"/>
+            <w:spacing w:val="-1"/>
+            <w:shd w:val="clear" w:color="auto" w:fill="FFFFFF"/>
+          </w:rPr>
+          <w:t>origin</w:t>
+        </w:r>
+      </w:hyperlink>
+      <w:r>
+        <w:rPr>
+          <w:rFonts w:asciiTheme="majorHAnsi" w:hAnsiTheme="majorHAnsi" w:cstheme="majorHAnsi"/>
+          <w:color w:val="1B1B1B"/>
+          <w:spacing w:val="-1"/>
+          <w:shd w:val="clear" w:color="auto" w:fill="FFFFFF"/>
+        </w:rPr>
+        <w:t>. </w:t>
+      </w:r>
+      <w:proofErr w:type="spellStart"/>
+      <w:r>
+        <w:rPr>
+          <w:rStyle w:val="HTMLCode"/>
+          <w:rFonts w:asciiTheme="majorHAnsi" w:eastAsiaTheme="minorHAnsi" w:hAnsiTheme="majorHAnsi" w:cstheme="majorHAnsi"/>
+          <w:color w:val="1B1B1B"/>
+          <w:spacing w:val="-1"/>
+          <w:sz w:val="22"/>
+          <w:szCs w:val="22"/>
+          <w:shd w:val="clear" w:color="auto" w:fill="F4F4F4"/>
+        </w:rPr>
+        <w:t>sessionStorage</w:t>
+      </w:r>
+      <w:proofErr w:type="spellEnd"/>
+      <w:r>
+        <w:rPr>
+          <w:rFonts w:asciiTheme="majorHAnsi" w:hAnsiTheme="majorHAnsi" w:cstheme="majorHAnsi"/>
+          <w:color w:val="1B1B1B"/>
+          <w:spacing w:val="-1"/>
+          <w:shd w:val="clear" w:color="auto" w:fill="FFFFFF"/>
+        </w:rPr>
+        <w:t> is similar to </w:t>
+      </w:r>
+      <w:proofErr w:type="spellStart"/>
+      <w:r>
+        <w:rPr>
+          <w:rFonts w:asciiTheme="majorHAnsi" w:hAnsiTheme="majorHAnsi" w:cstheme="majorHAnsi"/>
+        </w:rPr>
+        <w:fldChar w:fldCharType="begin"/>
+      </w:r>
+      <w:r>
+        <w:rPr>
+          <w:rFonts w:asciiTheme="majorHAnsi" w:hAnsiTheme="majorHAnsi" w:cstheme="majorHAnsi"/>
+        </w:rPr>
+        <w:instrText xml:space="preserve"> HYPERLINK "https://developer.mozilla.org/en-US/docs/Web/API/Window/localStorage" \o "localStorage" </w:instrText>
+      </w:r>
+      <w:r>
+        <w:rPr>
+          <w:rFonts w:asciiTheme="majorHAnsi" w:hAnsiTheme="majorHAnsi" w:cstheme="majorHAnsi"/>
+        </w:rPr>
+        <w:fldChar w:fldCharType="separate"/>
+      </w:r>
+      <w:r>
+        <w:rPr>
+          <w:rStyle w:val="HTMLCode"/>
+          <w:rFonts w:asciiTheme="majorHAnsi" w:eastAsiaTheme="minorHAnsi" w:hAnsiTheme="majorHAnsi" w:cstheme="majorHAnsi"/>
+          <w:color w:val="005282"/>
+          <w:spacing w:val="-1"/>
+          <w:sz w:val="22"/>
+          <w:szCs w:val="22"/>
+          <w:u w:val="single"/>
+          <w:shd w:val="clear" w:color="auto" w:fill="F4F4F4"/>
+        </w:rPr>
+        <w:t>localStorage</w:t>
+      </w:r>
+      <w:proofErr w:type="spellEnd"/>
+      <w:r>
+        <w:rPr>
+          <w:rFonts w:asciiTheme="majorHAnsi" w:hAnsiTheme="majorHAnsi" w:cstheme="majorHAnsi"/>
+        </w:rPr>
+        <w:fldChar w:fldCharType="end"/>
+      </w:r>
+      <w:r>
+        <w:rPr>
+          <w:rFonts w:asciiTheme="majorHAnsi" w:hAnsiTheme="majorHAnsi" w:cstheme="majorHAnsi"/>
+          <w:color w:val="1B1B1B"/>
+          <w:spacing w:val="-1"/>
+          <w:shd w:val="clear" w:color="auto" w:fill="FFFFFF"/>
+        </w:rPr>
+        <w:t>; the difference is that while data in </w:t>
+      </w:r>
+      <w:proofErr w:type="spellStart"/>
+      <w:r>
+        <w:rPr>
+          <w:rStyle w:val="HTMLCode"/>
+          <w:rFonts w:asciiTheme="majorHAnsi" w:eastAsiaTheme="minorHAnsi" w:hAnsiTheme="majorHAnsi" w:cstheme="majorHAnsi"/>
+          <w:color w:val="1B1B1B"/>
+          <w:spacing w:val="-1"/>
+          <w:sz w:val="22"/>
+          <w:szCs w:val="22"/>
+          <w:shd w:val="clear" w:color="auto" w:fill="F4F4F4"/>
+        </w:rPr>
+        <w:t>localStorage</w:t>
+      </w:r>
+      <w:proofErr w:type="spellEnd"/>
+      <w:r>
+        <w:rPr>
+          <w:rFonts w:asciiTheme="majorHAnsi" w:hAnsiTheme="majorHAnsi" w:cstheme="majorHAnsi"/>
+          <w:color w:val="1B1B1B"/>
+          <w:spacing w:val="-1"/>
+          <w:shd w:val="clear" w:color="auto" w:fill="FFFFFF"/>
+        </w:rPr>
+        <w:t> doesn't expire, data in </w:t>
+      </w:r>
+      <w:proofErr w:type="spellStart"/>
+      <w:r>
+        <w:rPr>
+          <w:rStyle w:val="HTMLCode"/>
+          <w:rFonts w:asciiTheme="majorHAnsi" w:eastAsiaTheme="minorHAnsi" w:hAnsiTheme="majorHAnsi" w:cstheme="majorHAnsi"/>
+          <w:color w:val="1B1B1B"/>
+          <w:spacing w:val="-1"/>
+          <w:sz w:val="22"/>
+          <w:szCs w:val="22"/>
+          <w:shd w:val="clear" w:color="auto" w:fill="F4F4F4"/>
+        </w:rPr>
+        <w:t>sessionStorage</w:t>
+      </w:r>
+      <w:proofErr w:type="spellEnd"/>
+      <w:r>
+        <w:rPr>
+          <w:rFonts w:asciiTheme="majorHAnsi" w:hAnsiTheme="majorHAnsi" w:cstheme="majorHAnsi"/>
+          <w:color w:val="1B1B1B"/>
+          <w:spacing w:val="-1"/>
+          <w:shd w:val="clear" w:color="auto" w:fill="FFFFFF"/>
+        </w:rPr>
+        <w:t> is cleared when the </w:t>
+      </w:r>
+      <w:r>
+        <w:rPr>
+          <w:rStyle w:val="Emphasis"/>
+          <w:rFonts w:asciiTheme="majorHAnsi" w:hAnsiTheme="majorHAnsi" w:cstheme="majorHAnsi"/>
+          <w:color w:val="1B1B1B"/>
+          <w:spacing w:val="-1"/>
+          <w:shd w:val="clear" w:color="auto" w:fill="FFFFFF"/>
+        </w:rPr>
+        <w:t>page session</w:t>
+      </w:r>
+      <w:r>
+        <w:rPr>
+          <w:rFonts w:asciiTheme="majorHAnsi" w:hAnsiTheme="majorHAnsi" w:cstheme="majorHAnsi"/>
+          <w:color w:val="1B1B1B"/>
+          <w:spacing w:val="-1"/>
+          <w:shd w:val="clear" w:color="auto" w:fill="FFFFFF"/>
+        </w:rPr>
+        <w:t> ends.</w:t>
+      </w:r>
+    </w:p>
+    <w:p>
+      <w:pPr>
+        <w:numPr>
+          <w:ilvl w:val="0"/>
+          <w:numId w:val="10"/>
+        </w:numPr>
+        <w:shd w:val="clear" w:color="auto" w:fill="FFFFFF"/>
+        <w:spacing w:after="120" w:line="240" w:lineRule="auto"/>
+        <w:rPr>
+          <w:rFonts w:asciiTheme="majorHAnsi" w:eastAsia="Times New Roman" w:hAnsiTheme="majorHAnsi" w:cstheme="majorHAnsi"/>
+          <w:color w:val="1B1B1B"/>
+          <w:spacing w:val="-1"/>
+          <w:lang w:eastAsia="en-IN"/>
+        </w:rPr>
+      </w:pPr>
+      <w:r>
+        <w:rPr>
+          <w:rFonts w:asciiTheme="majorHAnsi" w:eastAsia="Times New Roman" w:hAnsiTheme="majorHAnsi" w:cstheme="majorHAnsi"/>
+          <w:color w:val="1B1B1B"/>
+          <w:spacing w:val="-1"/>
+          <w:lang w:eastAsia="en-IN"/>
+        </w:rPr>
+        <w:t>Whenever a document is loaded in a particular tab in the browser, a unique page session gets created and assigned to that particular tab. That page session is valid only for that particular tab.</w:t>
+      </w:r>
+    </w:p>
+    <w:p>
+      <w:pPr>
+        <w:numPr>
+          <w:ilvl w:val="0"/>
+          <w:numId w:val="10"/>
+        </w:numPr>
+        <w:shd w:val="clear" w:color="auto" w:fill="FFFFFF"/>
+        <w:spacing w:after="120" w:line="240" w:lineRule="auto"/>
+        <w:rPr>
+          <w:rFonts w:asciiTheme="majorHAnsi" w:eastAsia="Times New Roman" w:hAnsiTheme="majorHAnsi" w:cstheme="majorHAnsi"/>
+          <w:color w:val="1B1B1B"/>
+          <w:spacing w:val="-1"/>
+          <w:lang w:eastAsia="en-IN"/>
+        </w:rPr>
+      </w:pPr>
+      <w:r>
+        <w:rPr>
+          <w:rFonts w:asciiTheme="majorHAnsi" w:eastAsia="Times New Roman" w:hAnsiTheme="majorHAnsi" w:cstheme="majorHAnsi"/>
+          <w:color w:val="1B1B1B"/>
+          <w:spacing w:val="-1"/>
+          <w:lang w:eastAsia="en-IN"/>
+        </w:rPr>
+        <w:t>A page session lasts as long as the tab or the browser is open, and survives over page reloads and restores.</w:t>
+      </w:r>
+    </w:p>
+    <w:p>
+      <w:pPr>
+        <w:numPr>
+          <w:ilvl w:val="0"/>
+          <w:numId w:val="10"/>
+        </w:numPr>
+        <w:shd w:val="clear" w:color="auto" w:fill="FFFFFF"/>
+        <w:spacing w:after="120" w:line="240" w:lineRule="auto"/>
+        <w:rPr>
+          <w:rFonts w:asciiTheme="majorHAnsi" w:eastAsia="Times New Roman" w:hAnsiTheme="majorHAnsi" w:cstheme="majorHAnsi"/>
+          <w:color w:val="1B1B1B"/>
+          <w:spacing w:val="-1"/>
+          <w:lang w:eastAsia="en-IN"/>
+        </w:rPr>
+      </w:pPr>
+      <w:r>
+        <w:rPr>
+          <w:rFonts w:asciiTheme="majorHAnsi" w:eastAsia="Times New Roman" w:hAnsiTheme="majorHAnsi" w:cstheme="majorHAnsi"/>
+          <w:color w:val="1B1B1B"/>
+          <w:spacing w:val="-1"/>
+          <w:lang w:eastAsia="en-IN"/>
+        </w:rPr>
+        <w:t>Opening a page in a new tab or window creates a new session with the value of the top-level browsing context, which differs from how session cookies work.</w:t>
+      </w:r>
+    </w:p>
+    <w:p>
+      <w:pPr>
+        <w:shd w:val="clear" w:color="auto" w:fill="FFFFFF"/>
+        <w:spacing w:after="120" w:line="240" w:lineRule="auto"/>
+        <w:rPr>
+          <w:rFonts w:asciiTheme="majorHAnsi" w:eastAsia="Times New Roman" w:hAnsiTheme="majorHAnsi" w:cstheme="majorHAnsi"/>
+          <w:b/>
+          <w:bCs/>
+          <w:color w:val="1B1B1B"/>
+          <w:spacing w:val="-1"/>
+          <w:lang w:eastAsia="en-IN"/>
+        </w:rPr>
+      </w:pPr>
+      <w:r>
+        <w:rPr>
+          <w:rFonts w:asciiTheme="majorHAnsi" w:eastAsia="Times New Roman" w:hAnsiTheme="majorHAnsi" w:cstheme="majorHAnsi"/>
+          <w:b/>
+          <w:bCs/>
+          <w:color w:val="1B1B1B"/>
+          <w:spacing w:val="-1"/>
+          <w:lang w:eastAsia="en-IN"/>
+        </w:rPr>
+        <w:t xml:space="preserve">4) What are cookies in </w:t>
+      </w:r>
+      <w:proofErr w:type="spellStart"/>
+      <w:r>
+        <w:rPr>
+          <w:rFonts w:asciiTheme="majorHAnsi" w:eastAsia="Times New Roman" w:hAnsiTheme="majorHAnsi" w:cstheme="majorHAnsi"/>
+          <w:b/>
+          <w:bCs/>
+          <w:color w:val="1B1B1B"/>
+          <w:spacing w:val="-1"/>
+          <w:lang w:eastAsia="en-IN"/>
+        </w:rPr>
+        <w:t>Javascript</w:t>
+      </w:r>
+      <w:proofErr w:type="spellEnd"/>
+      <w:r>
+        <w:rPr>
+          <w:rFonts w:asciiTheme="majorHAnsi" w:eastAsia="Times New Roman" w:hAnsiTheme="majorHAnsi" w:cstheme="majorHAnsi"/>
+          <w:b/>
+          <w:bCs/>
+          <w:color w:val="1B1B1B"/>
+          <w:spacing w:val="-1"/>
+          <w:lang w:eastAsia="en-IN"/>
+        </w:rPr>
+        <w:t>:</w:t>
+      </w:r>
+    </w:p>
+    <w:p>
+      <w:pPr>
+        <w:shd w:val="clear" w:color="auto" w:fill="FFFFFF"/>
+        <w:spacing w:before="100" w:beforeAutospacing="1" w:after="100" w:afterAutospacing="1" w:line="240" w:lineRule="auto"/>
+        <w:jc w:val="both"/>
+        <w:rPr>
+          <w:rFonts w:asciiTheme="majorHAnsi" w:eastAsia="Times New Roman" w:hAnsiTheme="majorHAnsi" w:cstheme="majorHAnsi"/>
+          <w:color w:val="333333"/>
+          <w:lang w:eastAsia="en-IN"/>
+        </w:rPr>
+      </w:pPr>
+      <w:r>
+        <w:rPr>
+          <w:rFonts w:asciiTheme="majorHAnsi" w:eastAsia="Times New Roman" w:hAnsiTheme="majorHAnsi" w:cstheme="majorHAnsi"/>
+          <w:color w:val="333333"/>
+          <w:lang w:eastAsia="en-IN"/>
+        </w:rPr>
+        <w:t>A cookie is an amount of information that persists between a server-side and a client-side. A web browser stores this information at the time of browsing.</w:t>
+      </w:r>
+    </w:p>
+    <w:p>
+      <w:pPr>
+        <w:shd w:val="clear" w:color="auto" w:fill="FFFFFF"/>
+        <w:spacing w:before="100" w:beforeAutospacing="1" w:after="100" w:afterAutospacing="1" w:line="240" w:lineRule="auto"/>
+        <w:jc w:val="both"/>
+        <w:rPr>
+          <w:rFonts w:asciiTheme="majorHAnsi" w:eastAsia="Times New Roman" w:hAnsiTheme="majorHAnsi" w:cstheme="majorHAnsi"/>
+          <w:color w:val="333333"/>
+          <w:lang w:eastAsia="en-IN"/>
+        </w:rPr>
+      </w:pPr>
+      <w:r>
+        <w:rPr>
+          <w:rFonts w:asciiTheme="majorHAnsi" w:eastAsia="Times New Roman" w:hAnsiTheme="majorHAnsi" w:cstheme="majorHAnsi"/>
+          <w:color w:val="333333"/>
+          <w:lang w:eastAsia="en-IN"/>
+        </w:rPr>
+        <w:t>A cookie contains the information as a string generally in the form of a name-value pair separated by semi-colons. It maintains the state of a user and remembers the user's information among all the web pages.</w:t>
+      </w:r>
+    </w:p>
+    <w:p>
+      <w:pPr>
+        <w:shd w:val="clear" w:color="auto" w:fill="FFFFFF"/>
+        <w:spacing w:before="100" w:beforeAutospacing="1" w:after="100" w:afterAutospacing="1" w:line="240" w:lineRule="auto"/>
+        <w:jc w:val="both"/>
+        <w:rPr>
+          <w:rFonts w:asciiTheme="majorHAnsi" w:eastAsia="Times New Roman" w:hAnsiTheme="majorHAnsi" w:cstheme="majorHAnsi"/>
+          <w:color w:val="333333"/>
+          <w:lang w:eastAsia="en-IN"/>
+        </w:rPr>
+      </w:pPr>
+      <w:r>
+        <w:rPr>
+          <w:rFonts w:asciiTheme="majorHAnsi" w:hAnsiTheme="majorHAnsi" w:cstheme="majorHAnsi"/>
+          <w:color w:val="333333"/>
+          <w:shd w:val="clear" w:color="auto" w:fill="FFFFFF"/>
+        </w:rPr>
+        <w:t>In JavaScript, we can create, read, update and delete a cookie by using </w:t>
+      </w:r>
+      <w:proofErr w:type="spellStart"/>
+      <w:proofErr w:type="gramStart"/>
+      <w:r>
+        <w:rPr>
+          <w:rStyle w:val="Strong"/>
+          <w:rFonts w:asciiTheme="majorHAnsi" w:hAnsiTheme="majorHAnsi" w:cstheme="majorHAnsi"/>
+          <w:color w:val="333333"/>
+          <w:shd w:val="clear" w:color="auto" w:fill="FFFFFF"/>
+        </w:rPr>
+        <w:t>document.cookie</w:t>
+      </w:r>
+      <w:proofErr w:type="spellEnd"/>
+      <w:proofErr w:type="gramEnd"/>
+      <w:r>
+        <w:rPr>
+          <w:rFonts w:asciiTheme="majorHAnsi" w:hAnsiTheme="majorHAnsi" w:cstheme="majorHAnsi"/>
+          <w:color w:val="333333"/>
+          <w:shd w:val="clear" w:color="auto" w:fill="FFFFFF"/>
+        </w:rPr>
+        <w:t> property.</w:t>
+      </w:r>
+    </w:p>
+    <w:p>
+      <w:pPr>
+        <w:shd w:val="clear" w:color="auto" w:fill="FFFFFF"/>
+        <w:spacing w:before="100" w:beforeAutospacing="1" w:after="100" w:afterAutospacing="1" w:line="240" w:lineRule="auto"/>
+        <w:jc w:val="both"/>
+        <w:rPr>
+          <w:rFonts w:asciiTheme="majorHAnsi" w:eastAsia="Times New Roman" w:hAnsiTheme="majorHAnsi" w:cstheme="majorHAnsi"/>
+          <w:color w:val="333333"/>
+          <w:lang w:eastAsia="en-IN"/>
+        </w:rPr>
+      </w:pPr>
+      <w:r>
+        <w:rPr>
+          <w:rFonts w:asciiTheme="majorHAnsi" w:eastAsia="Times New Roman" w:hAnsiTheme="majorHAnsi" w:cstheme="majorHAnsi"/>
+          <w:color w:val="333333"/>
+          <w:lang w:eastAsia="en-IN"/>
+        </w:rPr>
+        <w:lastRenderedPageBreak/>
+        <w:t xml:space="preserve">                                                                                   </w:t>
+      </w:r>
+      <w:r>
         <w:rPr>
           <w:b/>
           <w:bCs/>
@@ -602,16 +957,6 @@
           <w:szCs w:val="32"/>
           <w:lang w:val="en-US"/>
         </w:rPr>
-      </w:pPr>
-      <w:r>
-        <w:rPr>
-          <w:b/>
-          <w:bCs/>
-          <w:sz w:val="32"/>
-          <w:szCs w:val="32"/>
-          <w:lang w:val="en-US"/>
-        </w:rPr>
-        <w:lastRenderedPageBreak/>
         <w:t>**React**</w:t>
       </w:r>
     </w:p>
@@ -1385,6 +1730,20 @@
         <w:pStyle w:val="Heading3"/>
         <w:shd w:val="clear" w:color="auto" w:fill="FFFFFF"/>
         <w:rPr>
+          <w:rStyle w:val="Strong"/>
+          <w:rFonts w:asciiTheme="majorHAnsi" w:hAnsiTheme="majorHAnsi" w:cstheme="majorHAnsi"/>
+          <w:color w:val="292929"/>
+          <w:spacing w:val="-1"/>
+          <w:sz w:val="22"/>
+          <w:szCs w:val="22"/>
+        </w:rPr>
+      </w:pPr>
+    </w:p>
+    <w:p>
+      <w:pPr>
+        <w:pStyle w:val="Heading3"/>
+        <w:shd w:val="clear" w:color="auto" w:fill="FFFFFF"/>
+        <w:rPr>
           <w:rFonts w:asciiTheme="majorHAnsi" w:hAnsiTheme="majorHAnsi" w:cstheme="majorHAnsi"/>
           <w:color w:val="1A3D3C"/>
           <w:spacing w:val="2"/>
@@ -1401,6 +1760,7 @@
           <w:sz w:val="22"/>
           <w:szCs w:val="22"/>
         </w:rPr>
+        <w:lastRenderedPageBreak/>
         <w:t xml:space="preserve">2) </w:t>
       </w:r>
       <w:r>
@@ -1456,7 +1816,6 @@
           <w:spacing w:val="2"/>
           <w:lang w:eastAsia="en-IN"/>
         </w:rPr>
-        <w:lastRenderedPageBreak/>
         <w:t>Controlled component: </w:t>
       </w:r>
       <w:r>
@@ -1709,6 +2068,30 @@
         </w:rPr>
         <w:t>.</w:t>
       </w:r>
+    </w:p>
+    <w:p>
+      <w:pPr>
+        <w:shd w:val="clear" w:color="auto" w:fill="FFFFFF"/>
+        <w:spacing w:before="100" w:beforeAutospacing="1" w:after="100" w:afterAutospacing="1" w:line="240" w:lineRule="auto"/>
+        <w:rPr>
+          <w:rFonts w:asciiTheme="majorHAnsi" w:eastAsia="Times New Roman" w:hAnsiTheme="majorHAnsi" w:cstheme="majorHAnsi"/>
+          <w:color w:val="373E3F"/>
+          <w:spacing w:val="2"/>
+          <w:lang w:eastAsia="en-IN"/>
+        </w:rPr>
+      </w:pPr>
+    </w:p>
+    <w:p>
+      <w:pPr>
+        <w:shd w:val="clear" w:color="auto" w:fill="FFFFFF"/>
+        <w:spacing w:before="100" w:beforeAutospacing="1" w:after="100" w:afterAutospacing="1" w:line="240" w:lineRule="auto"/>
+        <w:rPr>
+          <w:rFonts w:asciiTheme="majorHAnsi" w:eastAsia="Times New Roman" w:hAnsiTheme="majorHAnsi" w:cstheme="majorHAnsi"/>
+          <w:color w:val="373E3F"/>
+          <w:spacing w:val="2"/>
+          <w:lang w:eastAsia="en-IN"/>
+        </w:rPr>
+      </w:pPr>
     </w:p>
     <w:p>
       <w:pPr>
@@ -1821,6 +2204,1919 @@
           <w:bCs/>
           <w:sz w:val="32"/>
           <w:szCs w:val="32"/>
+          <w:lang w:val="en-US"/>
+        </w:rPr>
+      </w:pPr>
+    </w:p>
+    <w:p>
+      <w:pPr>
+        <w:rPr>
+          <w:b/>
+          <w:bCs/>
+          <w:sz w:val="32"/>
+          <w:szCs w:val="32"/>
+          <w:lang w:val="en-US"/>
+        </w:rPr>
+      </w:pPr>
+    </w:p>
+    <w:p>
+      <w:pPr>
+        <w:rPr>
+          <w:b/>
+          <w:bCs/>
+          <w:sz w:val="32"/>
+          <w:szCs w:val="32"/>
+          <w:lang w:val="en-US"/>
+        </w:rPr>
+      </w:pPr>
+    </w:p>
+    <w:p>
+      <w:pPr>
+        <w:rPr>
+          <w:b/>
+          <w:bCs/>
+          <w:sz w:val="32"/>
+          <w:szCs w:val="32"/>
+          <w:lang w:val="en-US"/>
+        </w:rPr>
+      </w:pPr>
+    </w:p>
+    <w:p>
+      <w:pPr>
+        <w:rPr>
+          <w:b/>
+          <w:bCs/>
+          <w:sz w:val="32"/>
+          <w:szCs w:val="32"/>
+          <w:lang w:val="en-US"/>
+        </w:rPr>
+      </w:pPr>
+    </w:p>
+    <w:p>
+      <w:pPr>
+        <w:rPr>
+          <w:b/>
+          <w:bCs/>
+          <w:sz w:val="32"/>
+          <w:szCs w:val="32"/>
+          <w:lang w:val="en-US"/>
+        </w:rPr>
+      </w:pPr>
+    </w:p>
+    <w:p>
+      <w:pPr>
+        <w:rPr>
+          <w:b/>
+          <w:bCs/>
+          <w:sz w:val="32"/>
+          <w:szCs w:val="32"/>
+          <w:lang w:val="en-US"/>
+        </w:rPr>
+      </w:pPr>
+      <w:r>
+        <w:rPr>
+          <w:b/>
+          <w:bCs/>
+          <w:sz w:val="32"/>
+          <w:szCs w:val="32"/>
+          <w:lang w:val="en-US"/>
+        </w:rPr>
+        <w:t xml:space="preserve">                                                 **MongoDB Database**</w:t>
+      </w:r>
+    </w:p>
+    <w:p>
+      <w:pPr>
+        <w:rPr>
+          <w:b/>
+          <w:bCs/>
+          <w:sz w:val="24"/>
+          <w:szCs w:val="24"/>
+          <w:lang w:val="en-US"/>
+        </w:rPr>
+      </w:pPr>
+      <w:r>
+        <w:rPr>
+          <w:b/>
+          <w:bCs/>
+          <w:sz w:val="24"/>
+          <w:szCs w:val="24"/>
+          <w:lang w:val="en-US"/>
+        </w:rPr>
+        <w:t xml:space="preserve">1)What is Mongo </w:t>
+      </w:r>
+      <w:proofErr w:type="gramStart"/>
+      <w:r>
+        <w:rPr>
+          <w:b/>
+          <w:bCs/>
+          <w:sz w:val="24"/>
+          <w:szCs w:val="24"/>
+          <w:lang w:val="en-US"/>
+        </w:rPr>
+        <w:t>dB :</w:t>
+      </w:r>
+      <w:proofErr w:type="gramEnd"/>
+      <w:r>
+        <w:rPr>
+          <w:b/>
+          <w:bCs/>
+          <w:sz w:val="24"/>
+          <w:szCs w:val="24"/>
+          <w:lang w:val="en-US"/>
+        </w:rPr>
+        <w:t>-</w:t>
+      </w:r>
+    </w:p>
+    <w:p>
+      <w:pPr>
+        <w:numPr>
+          <w:ilvl w:val="0"/>
+          <w:numId w:val="9"/>
+        </w:numPr>
+        <w:shd w:val="clear" w:color="auto" w:fill="FFFFFF"/>
+        <w:spacing w:before="100" w:beforeAutospacing="1" w:after="100" w:afterAutospacing="1" w:line="240" w:lineRule="auto"/>
+        <w:rPr>
+          <w:rFonts w:asciiTheme="majorHAnsi" w:eastAsia="Times New Roman" w:hAnsiTheme="majorHAnsi" w:cstheme="majorHAnsi"/>
+          <w:color w:val="1A3D3C"/>
+          <w:spacing w:val="2"/>
+          <w:lang w:eastAsia="en-IN"/>
+        </w:rPr>
+      </w:pPr>
+      <w:r>
+        <w:rPr>
+          <w:rFonts w:asciiTheme="majorHAnsi" w:eastAsia="Times New Roman" w:hAnsiTheme="majorHAnsi" w:cstheme="majorHAnsi"/>
+          <w:color w:val="1A3D3C"/>
+          <w:spacing w:val="2"/>
+          <w:lang w:eastAsia="en-IN"/>
+        </w:rPr>
+        <w:t>MongoDB is an open-source NoSQL database written in C++ language. It uses JSON-like documents with optional schemas. </w:t>
+      </w:r>
+    </w:p>
+    <w:p>
+      <w:pPr>
+        <w:numPr>
+          <w:ilvl w:val="0"/>
+          <w:numId w:val="9"/>
+        </w:numPr>
+        <w:shd w:val="clear" w:color="auto" w:fill="FFFFFF"/>
+        <w:spacing w:before="100" w:beforeAutospacing="1" w:after="100" w:afterAutospacing="1" w:line="240" w:lineRule="auto"/>
+        <w:rPr>
+          <w:rFonts w:asciiTheme="majorHAnsi" w:eastAsia="Times New Roman" w:hAnsiTheme="majorHAnsi" w:cstheme="majorHAnsi"/>
+          <w:color w:val="1A3D3C"/>
+          <w:spacing w:val="2"/>
+          <w:lang w:eastAsia="en-IN"/>
+        </w:rPr>
+      </w:pPr>
+      <w:r>
+        <w:rPr>
+          <w:rFonts w:asciiTheme="majorHAnsi" w:eastAsia="Times New Roman" w:hAnsiTheme="majorHAnsi" w:cstheme="majorHAnsi"/>
+          <w:color w:val="1A3D3C"/>
+          <w:spacing w:val="2"/>
+          <w:lang w:eastAsia="en-IN"/>
+        </w:rPr>
+        <w:t>It provides easy scalability and is a cross-platform, document-oriented database.</w:t>
+      </w:r>
+    </w:p>
+    <w:p>
+      <w:pPr>
+        <w:numPr>
+          <w:ilvl w:val="0"/>
+          <w:numId w:val="9"/>
+        </w:numPr>
+        <w:shd w:val="clear" w:color="auto" w:fill="FFFFFF"/>
+        <w:spacing w:before="100" w:beforeAutospacing="1" w:after="100" w:afterAutospacing="1" w:line="240" w:lineRule="auto"/>
+        <w:rPr>
+          <w:rFonts w:asciiTheme="majorHAnsi" w:eastAsia="Times New Roman" w:hAnsiTheme="majorHAnsi" w:cstheme="majorHAnsi"/>
+          <w:color w:val="1A3D3C"/>
+          <w:spacing w:val="2"/>
+          <w:lang w:eastAsia="en-IN"/>
+        </w:rPr>
+      </w:pPr>
+      <w:r>
+        <w:rPr>
+          <w:rFonts w:asciiTheme="majorHAnsi" w:eastAsia="Times New Roman" w:hAnsiTheme="majorHAnsi" w:cstheme="majorHAnsi"/>
+          <w:color w:val="1A3D3C"/>
+          <w:spacing w:val="2"/>
+          <w:lang w:eastAsia="en-IN"/>
+        </w:rPr>
+        <w:t>MongoDB works on the concept of Collection and Document.</w:t>
+      </w:r>
+    </w:p>
+    <w:p>
+      <w:pPr>
+        <w:numPr>
+          <w:ilvl w:val="0"/>
+          <w:numId w:val="9"/>
+        </w:numPr>
+        <w:shd w:val="clear" w:color="auto" w:fill="FFFFFF"/>
+        <w:spacing w:before="100" w:beforeAutospacing="1" w:after="100" w:afterAutospacing="1" w:line="240" w:lineRule="auto"/>
+        <w:rPr>
+          <w:rFonts w:asciiTheme="majorHAnsi" w:eastAsia="Times New Roman" w:hAnsiTheme="majorHAnsi" w:cstheme="majorHAnsi"/>
+          <w:color w:val="1A3D3C"/>
+          <w:spacing w:val="2"/>
+          <w:lang w:eastAsia="en-IN"/>
+        </w:rPr>
+      </w:pPr>
+      <w:r>
+        <w:rPr>
+          <w:rFonts w:asciiTheme="majorHAnsi" w:eastAsia="Times New Roman" w:hAnsiTheme="majorHAnsi" w:cstheme="majorHAnsi"/>
+          <w:color w:val="1A3D3C"/>
+          <w:spacing w:val="2"/>
+          <w:lang w:eastAsia="en-IN"/>
+        </w:rPr>
+        <w:t>It combines the ability to scale out with features such as secondary indexes, range queries, sorting, aggregations, and geospatial indexes.</w:t>
+      </w:r>
+    </w:p>
+    <w:p>
+      <w:pPr>
+        <w:rPr>
+          <w:b/>
+          <w:bCs/>
+          <w:lang w:val="en-US"/>
+        </w:rPr>
+      </w:pPr>
+      <w:r>
+        <w:rPr>
+          <w:lang w:val="en-US"/>
+        </w:rPr>
+        <w:t>2</w:t>
+      </w:r>
+      <w:r>
+        <w:rPr>
+          <w:b/>
+          <w:bCs/>
+          <w:lang w:val="en-US"/>
+        </w:rPr>
+        <w:t>)Document and Collections in MongoDB: -</w:t>
+      </w:r>
+    </w:p>
+    <w:p>
+      <w:pPr>
+        <w:rPr>
+          <w:lang w:val="en-US"/>
+        </w:rPr>
+      </w:pPr>
+      <w:proofErr w:type="gramStart"/>
+      <w:r>
+        <w:rPr>
+          <w:b/>
+          <w:bCs/>
+          <w:lang w:val="en-US"/>
+        </w:rPr>
+        <w:t>Document :</w:t>
+      </w:r>
+      <w:proofErr w:type="gramEnd"/>
+      <w:r>
+        <w:rPr>
+          <w:b/>
+          <w:bCs/>
+          <w:lang w:val="en-US"/>
+        </w:rPr>
+        <w:t>-</w:t>
+      </w:r>
+    </w:p>
+    <w:p>
+      <w:pPr>
+        <w:rPr>
+          <w:rFonts w:asciiTheme="majorHAnsi" w:hAnsiTheme="majorHAnsi" w:cstheme="majorHAnsi"/>
+          <w:sz w:val="24"/>
+          <w:szCs w:val="24"/>
+          <w:lang w:val="en-US"/>
+        </w:rPr>
+      </w:pPr>
+      <w:r>
+        <w:rPr>
+          <w:rFonts w:asciiTheme="majorHAnsi" w:hAnsiTheme="majorHAnsi" w:cstheme="majorHAnsi"/>
+          <w:color w:val="373E3F"/>
+          <w:spacing w:val="2"/>
+          <w:shd w:val="clear" w:color="auto" w:fill="FFFFFF"/>
+        </w:rPr>
+        <w:t>A Document in MongoDB is an ordered set of keys with associated values. It is represented by a map, hash, or dictionary. In JavaScript, documents are represented as objects</w:t>
+      </w:r>
+      <w:r>
+        <w:rPr>
+          <w:rFonts w:asciiTheme="majorHAnsi" w:hAnsiTheme="majorHAnsi" w:cstheme="majorHAnsi"/>
+          <w:color w:val="373E3F"/>
+          <w:spacing w:val="2"/>
+          <w:shd w:val="clear" w:color="auto" w:fill="FFFFFF"/>
+        </w:rPr>
+        <w:t>,</w:t>
+      </w:r>
+    </w:p>
+    <w:p>
+      <w:pPr>
+        <w:jc w:val="both"/>
+        <w:rPr>
+          <w:rFonts w:asciiTheme="majorHAnsi" w:hAnsiTheme="majorHAnsi" w:cstheme="majorHAnsi"/>
+          <w:lang w:val="en-US"/>
+        </w:rPr>
+      </w:pPr>
+      <w:proofErr w:type="gramStart"/>
+      <w:r>
+        <w:rPr>
+          <w:rFonts w:asciiTheme="majorHAnsi" w:hAnsiTheme="majorHAnsi" w:cstheme="majorHAnsi"/>
+          <w:lang w:val="en-US"/>
+        </w:rPr>
+        <w:t>Example :</w:t>
+      </w:r>
+      <w:proofErr w:type="gramEnd"/>
+      <w:r>
+        <w:rPr>
+          <w:rFonts w:asciiTheme="majorHAnsi" w:hAnsiTheme="majorHAnsi" w:cstheme="majorHAnsi"/>
+          <w:lang w:val="en-US"/>
+        </w:rPr>
+        <w:t>- 1)   { “name” : “Vaibhav”}</w:t>
+      </w:r>
+    </w:p>
+    <w:p>
+      <w:pPr>
+        <w:jc w:val="both"/>
+        <w:rPr>
+          <w:rFonts w:asciiTheme="majorHAnsi" w:hAnsiTheme="majorHAnsi" w:cstheme="majorHAnsi"/>
+          <w:lang w:val="en-US"/>
+        </w:rPr>
+      </w:pPr>
+      <w:r>
+        <w:rPr>
+          <w:rFonts w:asciiTheme="majorHAnsi" w:hAnsiTheme="majorHAnsi" w:cstheme="majorHAnsi"/>
+          <w:lang w:val="en-US"/>
+        </w:rPr>
+        <w:t xml:space="preserve">                     2) </w:t>
+      </w:r>
+      <w:proofErr w:type="gramStart"/>
+      <w:r>
+        <w:rPr>
+          <w:rFonts w:asciiTheme="majorHAnsi" w:hAnsiTheme="majorHAnsi" w:cstheme="majorHAnsi"/>
+          <w:lang w:val="en-US"/>
+        </w:rPr>
+        <w:t xml:space="preserve">{ </w:t>
+      </w:r>
+      <w:r>
+        <w:rPr>
+          <w:rFonts w:asciiTheme="majorHAnsi" w:hAnsiTheme="majorHAnsi" w:cstheme="majorHAnsi"/>
+          <w:lang w:val="en-US"/>
+        </w:rPr>
+        <w:t>“</w:t>
+      </w:r>
+      <w:proofErr w:type="gramEnd"/>
+      <w:r>
+        <w:rPr>
+          <w:rFonts w:asciiTheme="majorHAnsi" w:hAnsiTheme="majorHAnsi" w:cstheme="majorHAnsi"/>
+          <w:lang w:val="en-US"/>
+        </w:rPr>
+        <w:t>name” : “Vaibhav”</w:t>
+      </w:r>
+      <w:r>
+        <w:rPr>
+          <w:rFonts w:asciiTheme="majorHAnsi" w:hAnsiTheme="majorHAnsi" w:cstheme="majorHAnsi"/>
+          <w:lang w:val="en-US"/>
+        </w:rPr>
+        <w:t>,</w:t>
+      </w:r>
+    </w:p>
+    <w:p>
+      <w:pPr>
+        <w:jc w:val="both"/>
+        <w:rPr>
+          <w:rFonts w:asciiTheme="majorHAnsi" w:hAnsiTheme="majorHAnsi" w:cstheme="majorHAnsi"/>
+          <w:lang w:val="en-US"/>
+        </w:rPr>
+      </w:pPr>
+      <w:r>
+        <w:rPr>
+          <w:rFonts w:asciiTheme="majorHAnsi" w:hAnsiTheme="majorHAnsi" w:cstheme="majorHAnsi"/>
+          <w:lang w:val="en-US"/>
+        </w:rPr>
+        <w:t xml:space="preserve">                            “g</w:t>
+      </w:r>
+      <w:r>
+        <w:rPr>
+          <w:rFonts w:asciiTheme="majorHAnsi" w:hAnsiTheme="majorHAnsi" w:cstheme="majorHAnsi"/>
+          <w:lang w:val="en-US"/>
+        </w:rPr>
+        <w:t>-</w:t>
+      </w:r>
+      <w:r>
+        <w:rPr>
+          <w:rFonts w:asciiTheme="majorHAnsi" w:hAnsiTheme="majorHAnsi" w:cstheme="majorHAnsi"/>
+          <w:lang w:val="en-US"/>
+        </w:rPr>
+        <w:t>mail”:</w:t>
+      </w:r>
+      <w:hyperlink r:id="rId8" w:history="1">
+        <w:r>
+          <w:rPr>
+            <w:rFonts w:asciiTheme="majorHAnsi" w:hAnsiTheme="majorHAnsi" w:cstheme="majorHAnsi"/>
+            <w:lang w:val="en-US"/>
+          </w:rPr>
+          <w:t>”</w:t>
+        </w:r>
+        <w:r>
+          <w:rPr>
+            <w:rStyle w:val="Hyperlink"/>
+            <w:rFonts w:asciiTheme="majorHAnsi" w:hAnsiTheme="majorHAnsi" w:cstheme="majorHAnsi"/>
+            <w:lang w:val="en-US"/>
+          </w:rPr>
+          <w:t>vai@gmail.com</w:t>
+        </w:r>
+      </w:hyperlink>
+      <w:r>
+        <w:rPr>
+          <w:rFonts w:asciiTheme="majorHAnsi" w:hAnsiTheme="majorHAnsi" w:cstheme="majorHAnsi"/>
+          <w:lang w:val="en-US"/>
+        </w:rPr>
+        <w:t>”}</w:t>
+      </w:r>
+    </w:p>
+    <w:p>
+      <w:pPr>
+        <w:jc w:val="both"/>
+        <w:rPr>
+          <w:b/>
+          <w:bCs/>
+          <w:lang w:val="en-US"/>
+        </w:rPr>
+      </w:pPr>
+      <w:r>
+        <w:rPr>
+          <w:b/>
+          <w:bCs/>
+          <w:lang w:val="en-US"/>
+        </w:rPr>
+        <w:t>Collections: -</w:t>
+      </w:r>
+    </w:p>
+    <w:p>
+      <w:pPr>
+        <w:jc w:val="both"/>
+        <w:rPr>
+          <w:rFonts w:asciiTheme="majorHAnsi" w:hAnsiTheme="majorHAnsi" w:cstheme="majorHAnsi"/>
+          <w:color w:val="373E3F"/>
+          <w:spacing w:val="2"/>
+          <w:shd w:val="clear" w:color="auto" w:fill="FFFFFF"/>
+        </w:rPr>
+      </w:pPr>
+      <w:r>
+        <w:rPr>
+          <w:rFonts w:asciiTheme="majorHAnsi" w:hAnsiTheme="majorHAnsi" w:cstheme="majorHAnsi"/>
+          <w:color w:val="373E3F"/>
+          <w:spacing w:val="2"/>
+          <w:shd w:val="clear" w:color="auto" w:fill="FFFFFF"/>
+        </w:rPr>
+        <w:t xml:space="preserve">A collection in MongoDB is a group of documents. If a document is the MongoDB </w:t>
+      </w:r>
+      <w:proofErr w:type="spellStart"/>
+      <w:r>
+        <w:rPr>
+          <w:rFonts w:asciiTheme="majorHAnsi" w:hAnsiTheme="majorHAnsi" w:cstheme="majorHAnsi"/>
+          <w:color w:val="373E3F"/>
+          <w:spacing w:val="2"/>
+          <w:shd w:val="clear" w:color="auto" w:fill="FFFFFF"/>
+        </w:rPr>
+        <w:t>analog</w:t>
+      </w:r>
+      <w:proofErr w:type="spellEnd"/>
+      <w:r>
+        <w:rPr>
+          <w:rFonts w:asciiTheme="majorHAnsi" w:hAnsiTheme="majorHAnsi" w:cstheme="majorHAnsi"/>
+          <w:color w:val="373E3F"/>
+          <w:spacing w:val="2"/>
+          <w:shd w:val="clear" w:color="auto" w:fill="FFFFFF"/>
+        </w:rPr>
+        <w:t xml:space="preserve"> of a row in a relational database,</w:t>
+      </w:r>
+      <w:r>
+        <w:rPr>
+          <w:rFonts w:asciiTheme="majorHAnsi" w:hAnsiTheme="majorHAnsi" w:cstheme="majorHAnsi"/>
+          <w:color w:val="373E3F"/>
+          <w:spacing w:val="2"/>
+          <w:shd w:val="clear" w:color="auto" w:fill="FFFFFF"/>
+        </w:rPr>
+        <w:t xml:space="preserve"> </w:t>
+      </w:r>
+      <w:r>
+        <w:rPr>
+          <w:rFonts w:asciiTheme="majorHAnsi" w:hAnsiTheme="majorHAnsi" w:cstheme="majorHAnsi"/>
+          <w:color w:val="373E3F"/>
+          <w:spacing w:val="2"/>
+          <w:shd w:val="clear" w:color="auto" w:fill="FFFFFF"/>
+        </w:rPr>
+        <w:t xml:space="preserve">then a collection can be thought of as the </w:t>
+      </w:r>
+      <w:proofErr w:type="spellStart"/>
+      <w:r>
+        <w:rPr>
+          <w:rFonts w:asciiTheme="majorHAnsi" w:hAnsiTheme="majorHAnsi" w:cstheme="majorHAnsi"/>
+          <w:color w:val="373E3F"/>
+          <w:spacing w:val="2"/>
+          <w:shd w:val="clear" w:color="auto" w:fill="FFFFFF"/>
+        </w:rPr>
+        <w:t>analog</w:t>
+      </w:r>
+      <w:proofErr w:type="spellEnd"/>
+      <w:r>
+        <w:rPr>
+          <w:rFonts w:asciiTheme="majorHAnsi" w:hAnsiTheme="majorHAnsi" w:cstheme="majorHAnsi"/>
+          <w:color w:val="373E3F"/>
+          <w:spacing w:val="2"/>
+          <w:shd w:val="clear" w:color="auto" w:fill="FFFFFF"/>
+        </w:rPr>
+        <w:t xml:space="preserve"> to a table.</w:t>
+      </w:r>
+      <w:r>
+        <w:rPr>
+          <w:rFonts w:asciiTheme="majorHAnsi" w:hAnsiTheme="majorHAnsi" w:cstheme="majorHAnsi"/>
+          <w:color w:val="373E3F"/>
+          <w:spacing w:val="2"/>
+        </w:rPr>
+        <w:br/>
+      </w:r>
+      <w:r>
+        <w:rPr>
+          <w:rFonts w:asciiTheme="majorHAnsi" w:hAnsiTheme="majorHAnsi" w:cstheme="majorHAnsi"/>
+          <w:color w:val="373E3F"/>
+          <w:spacing w:val="2"/>
+          <w:shd w:val="clear" w:color="auto" w:fill="FFFFFF"/>
+        </w:rPr>
+        <w:t xml:space="preserve">Documents within a single collection can have any number of different “shapes.”, </w:t>
+      </w:r>
+      <w:proofErr w:type="gramStart"/>
+      <w:r>
+        <w:rPr>
+          <w:rFonts w:asciiTheme="majorHAnsi" w:hAnsiTheme="majorHAnsi" w:cstheme="majorHAnsi"/>
+          <w:color w:val="373E3F"/>
+          <w:spacing w:val="2"/>
+          <w:shd w:val="clear" w:color="auto" w:fill="FFFFFF"/>
+        </w:rPr>
+        <w:t>i.e.</w:t>
+      </w:r>
+      <w:proofErr w:type="gramEnd"/>
+      <w:r>
+        <w:rPr>
+          <w:rFonts w:asciiTheme="majorHAnsi" w:hAnsiTheme="majorHAnsi" w:cstheme="majorHAnsi"/>
+          <w:color w:val="373E3F"/>
+          <w:spacing w:val="2"/>
+          <w:shd w:val="clear" w:color="auto" w:fill="FFFFFF"/>
+        </w:rPr>
+        <w:t xml:space="preserve"> collections have dynamic</w:t>
+      </w:r>
+      <w:r>
+        <w:rPr>
+          <w:rFonts w:asciiTheme="majorHAnsi" w:hAnsiTheme="majorHAnsi" w:cstheme="majorHAnsi"/>
+          <w:color w:val="373E3F"/>
+          <w:spacing w:val="2"/>
+          <w:shd w:val="clear" w:color="auto" w:fill="FFFFFF"/>
+        </w:rPr>
+        <w:t xml:space="preserve"> </w:t>
+      </w:r>
+      <w:r>
+        <w:rPr>
+          <w:rFonts w:asciiTheme="majorHAnsi" w:hAnsiTheme="majorHAnsi" w:cstheme="majorHAnsi"/>
+          <w:color w:val="373E3F"/>
+          <w:spacing w:val="2"/>
+          <w:shd w:val="clear" w:color="auto" w:fill="FFFFFF"/>
+        </w:rPr>
+        <w:t>schemas. </w:t>
+      </w:r>
+      <w:r>
+        <w:rPr>
+          <w:rFonts w:asciiTheme="majorHAnsi" w:hAnsiTheme="majorHAnsi" w:cstheme="majorHAnsi"/>
+          <w:color w:val="373E3F"/>
+          <w:spacing w:val="2"/>
+        </w:rPr>
+        <w:br/>
+      </w:r>
+      <w:r>
+        <w:rPr>
+          <w:rFonts w:asciiTheme="majorHAnsi" w:hAnsiTheme="majorHAnsi" w:cstheme="majorHAnsi"/>
+          <w:color w:val="373E3F"/>
+          <w:spacing w:val="2"/>
+          <w:shd w:val="clear" w:color="auto" w:fill="FFFFFF"/>
+        </w:rPr>
+        <w:t>For example, both of the following documents could be stored in a single collection:</w:t>
+      </w:r>
+    </w:p>
+    <w:p>
+      <w:pPr>
+        <w:jc w:val="both"/>
+        <w:rPr>
+          <w:rFonts w:cstheme="minorHAnsi"/>
+          <w:b/>
+          <w:bCs/>
+          <w:color w:val="373E3F"/>
+          <w:spacing w:val="2"/>
+          <w:shd w:val="clear" w:color="auto" w:fill="FFFFFF"/>
+        </w:rPr>
+      </w:pPr>
+      <w:r>
+        <w:rPr>
+          <w:rFonts w:cstheme="minorHAnsi"/>
+          <w:b/>
+          <w:bCs/>
+          <w:color w:val="373E3F"/>
+          <w:spacing w:val="2"/>
+          <w:shd w:val="clear" w:color="auto" w:fill="FFFFFF"/>
+        </w:rPr>
+        <w:t>3</w:t>
+      </w:r>
+      <w:r>
+        <w:rPr>
+          <w:rFonts w:cstheme="minorHAnsi"/>
+          <w:b/>
+          <w:bCs/>
+          <w:color w:val="373E3F"/>
+          <w:spacing w:val="2"/>
+          <w:shd w:val="clear" w:color="auto" w:fill="FFFFFF"/>
+        </w:rPr>
+        <w:t xml:space="preserve">) How to add </w:t>
+      </w:r>
+      <w:proofErr w:type="gramStart"/>
+      <w:r>
+        <w:rPr>
+          <w:rFonts w:cstheme="minorHAnsi"/>
+          <w:b/>
+          <w:bCs/>
+          <w:color w:val="373E3F"/>
+          <w:spacing w:val="2"/>
+          <w:shd w:val="clear" w:color="auto" w:fill="FFFFFF"/>
+        </w:rPr>
+        <w:t>data  in</w:t>
+      </w:r>
+      <w:proofErr w:type="gramEnd"/>
+      <w:r>
+        <w:rPr>
+          <w:rFonts w:cstheme="minorHAnsi"/>
+          <w:b/>
+          <w:bCs/>
+          <w:color w:val="373E3F"/>
+          <w:spacing w:val="2"/>
+          <w:shd w:val="clear" w:color="auto" w:fill="FFFFFF"/>
+        </w:rPr>
+        <w:t xml:space="preserve"> mongo dB?</w:t>
+      </w:r>
+    </w:p>
+    <w:p>
+      <w:pPr>
+        <w:jc w:val="both"/>
+        <w:rPr>
+          <w:rFonts w:asciiTheme="majorHAnsi" w:hAnsiTheme="majorHAnsi" w:cstheme="majorHAnsi"/>
+          <w:color w:val="373E3F"/>
+          <w:spacing w:val="2"/>
+          <w:shd w:val="clear" w:color="auto" w:fill="FFFFFF"/>
+        </w:rPr>
+      </w:pPr>
+      <w:r>
+        <w:rPr>
+          <w:rFonts w:asciiTheme="majorHAnsi" w:hAnsiTheme="majorHAnsi" w:cstheme="majorHAnsi"/>
+          <w:color w:val="373E3F"/>
+          <w:spacing w:val="2"/>
+          <w:shd w:val="clear" w:color="auto" w:fill="FFFFFF"/>
+        </w:rPr>
+        <w:t>-    Basic method of adding data to mongo dB is “inserts”.</w:t>
+      </w:r>
+    </w:p>
+    <w:p>
+      <w:pPr>
+        <w:jc w:val="both"/>
+        <w:rPr>
+          <w:rFonts w:asciiTheme="majorHAnsi" w:hAnsiTheme="majorHAnsi" w:cstheme="majorHAnsi"/>
+          <w:color w:val="373E3F"/>
+          <w:spacing w:val="2"/>
+          <w:shd w:val="clear" w:color="auto" w:fill="FFFFFF"/>
+        </w:rPr>
+      </w:pPr>
+      <w:r>
+        <w:rPr>
+          <w:rFonts w:asciiTheme="majorHAnsi" w:hAnsiTheme="majorHAnsi" w:cstheme="majorHAnsi"/>
+          <w:color w:val="373E3F"/>
+          <w:spacing w:val="2"/>
+          <w:shd w:val="clear" w:color="auto" w:fill="FFFFFF"/>
+        </w:rPr>
+        <w:t>-   to add single document in mongo dB we can use “</w:t>
+      </w:r>
+      <w:proofErr w:type="spellStart"/>
+      <w:r>
+        <w:rPr>
+          <w:rFonts w:asciiTheme="majorHAnsi" w:hAnsiTheme="majorHAnsi" w:cstheme="majorHAnsi"/>
+          <w:color w:val="373E3F"/>
+          <w:spacing w:val="2"/>
+          <w:shd w:val="clear" w:color="auto" w:fill="FFFFFF"/>
+        </w:rPr>
+        <w:t>insertOne</w:t>
+      </w:r>
+      <w:proofErr w:type="spellEnd"/>
+      <w:r>
+        <w:rPr>
+          <w:rFonts w:asciiTheme="majorHAnsi" w:hAnsiTheme="majorHAnsi" w:cstheme="majorHAnsi"/>
+          <w:color w:val="373E3F"/>
+          <w:spacing w:val="2"/>
+          <w:shd w:val="clear" w:color="auto" w:fill="FFFFFF"/>
+        </w:rPr>
+        <w:t>” method.</w:t>
+      </w:r>
+    </w:p>
+    <w:p>
+      <w:pPr>
+        <w:jc w:val="both"/>
+        <w:rPr>
+          <w:rFonts w:asciiTheme="majorHAnsi" w:hAnsiTheme="majorHAnsi" w:cstheme="majorHAnsi"/>
+          <w:color w:val="373E3F"/>
+          <w:spacing w:val="2"/>
+          <w:shd w:val="clear" w:color="auto" w:fill="FFFFFF"/>
+        </w:rPr>
+      </w:pPr>
+      <w:r>
+        <w:rPr>
+          <w:rFonts w:asciiTheme="majorHAnsi" w:hAnsiTheme="majorHAnsi" w:cstheme="majorHAnsi"/>
+          <w:color w:val="373E3F"/>
+          <w:spacing w:val="2"/>
+          <w:shd w:val="clear" w:color="auto" w:fill="FFFFFF"/>
+        </w:rPr>
+        <w:t xml:space="preserve">- to add multiple </w:t>
+      </w:r>
+      <w:proofErr w:type="gramStart"/>
+      <w:r>
+        <w:rPr>
+          <w:rFonts w:asciiTheme="majorHAnsi" w:hAnsiTheme="majorHAnsi" w:cstheme="majorHAnsi"/>
+          <w:color w:val="373E3F"/>
+          <w:spacing w:val="2"/>
+          <w:shd w:val="clear" w:color="auto" w:fill="FFFFFF"/>
+        </w:rPr>
+        <w:t>document  in</w:t>
+      </w:r>
+      <w:proofErr w:type="gramEnd"/>
+      <w:r>
+        <w:rPr>
+          <w:rFonts w:asciiTheme="majorHAnsi" w:hAnsiTheme="majorHAnsi" w:cstheme="majorHAnsi"/>
+          <w:color w:val="373E3F"/>
+          <w:spacing w:val="2"/>
+          <w:shd w:val="clear" w:color="auto" w:fill="FFFFFF"/>
+        </w:rPr>
+        <w:t xml:space="preserve"> mongo dB we can use “</w:t>
+      </w:r>
+      <w:proofErr w:type="spellStart"/>
+      <w:r>
+        <w:rPr>
+          <w:rFonts w:asciiTheme="majorHAnsi" w:hAnsiTheme="majorHAnsi" w:cstheme="majorHAnsi"/>
+          <w:color w:val="373E3F"/>
+          <w:spacing w:val="2"/>
+          <w:shd w:val="clear" w:color="auto" w:fill="FFFFFF"/>
+        </w:rPr>
+        <w:t>insertMany</w:t>
+      </w:r>
+      <w:proofErr w:type="spellEnd"/>
+      <w:r>
+        <w:rPr>
+          <w:rFonts w:asciiTheme="majorHAnsi" w:hAnsiTheme="majorHAnsi" w:cstheme="majorHAnsi"/>
+          <w:color w:val="373E3F"/>
+          <w:spacing w:val="2"/>
+          <w:shd w:val="clear" w:color="auto" w:fill="FFFFFF"/>
+        </w:rPr>
+        <w:t>” method.</w:t>
+      </w:r>
+    </w:p>
+    <w:p>
+      <w:pPr>
+        <w:pStyle w:val="HTMLPreformatted"/>
+        <w:pBdr>
+          <w:left w:val="single" w:sz="36" w:space="9" w:color="494747"/>
+        </w:pBdr>
+        <w:shd w:val="clear" w:color="auto" w:fill="F5F6F7"/>
+        <w:spacing w:line="360" w:lineRule="atLeast"/>
+        <w:rPr>
+          <w:rFonts w:asciiTheme="majorHAnsi" w:hAnsiTheme="majorHAnsi" w:cstheme="majorHAnsi"/>
+          <w:color w:val="373E3F"/>
+          <w:spacing w:val="2"/>
+          <w:shd w:val="clear" w:color="auto" w:fill="FFFFFF"/>
+        </w:rPr>
+      </w:pPr>
+      <w:r>
+        <w:rPr>
+          <w:rFonts w:asciiTheme="majorHAnsi" w:hAnsiTheme="majorHAnsi" w:cstheme="majorHAnsi"/>
+          <w:color w:val="373E3F"/>
+          <w:spacing w:val="2"/>
+          <w:shd w:val="clear" w:color="auto" w:fill="FFFFFF"/>
+        </w:rPr>
+        <w:t>Example-</w:t>
+      </w:r>
+    </w:p>
+    <w:p>
+      <w:pPr>
+        <w:pStyle w:val="HTMLPreformatted"/>
+        <w:pBdr>
+          <w:left w:val="single" w:sz="36" w:space="9" w:color="494747"/>
+        </w:pBdr>
+        <w:shd w:val="clear" w:color="auto" w:fill="F5F6F7"/>
+        <w:spacing w:line="360" w:lineRule="atLeast"/>
+        <w:rPr>
+          <w:rFonts w:ascii="var(--monospace)" w:hAnsi="var(--monospace)"/>
+          <w:color w:val="222222"/>
+          <w:sz w:val="21"/>
+          <w:szCs w:val="21"/>
+        </w:rPr>
+      </w:pPr>
+      <w:r>
+        <w:rPr>
+          <w:rFonts w:asciiTheme="majorHAnsi" w:hAnsiTheme="majorHAnsi" w:cstheme="majorHAnsi"/>
+          <w:color w:val="373E3F"/>
+          <w:spacing w:val="2"/>
+          <w:shd w:val="clear" w:color="auto" w:fill="FFFFFF"/>
+        </w:rPr>
+        <w:t xml:space="preserve"> </w:t>
+      </w:r>
+      <w:proofErr w:type="spellStart"/>
+      <w:proofErr w:type="gramStart"/>
+      <w:r>
+        <w:rPr>
+          <w:rFonts w:ascii="var(--monospace)" w:hAnsi="var(--monospace)"/>
+          <w:color w:val="222222"/>
+          <w:sz w:val="21"/>
+          <w:szCs w:val="21"/>
+        </w:rPr>
+        <w:t>db.inventory</w:t>
+      </w:r>
+      <w:proofErr w:type="gramEnd"/>
+      <w:r>
+        <w:rPr>
+          <w:rFonts w:ascii="var(--monospace)" w:hAnsi="var(--monospace)"/>
+          <w:color w:val="222222"/>
+          <w:sz w:val="21"/>
+          <w:szCs w:val="21"/>
+        </w:rPr>
+        <w:t>.insertOne</w:t>
+      </w:r>
+      <w:proofErr w:type="spellEnd"/>
+      <w:r>
+        <w:rPr>
+          <w:rFonts w:ascii="var(--monospace)" w:hAnsi="var(--monospace)"/>
+          <w:color w:val="222222"/>
+          <w:sz w:val="21"/>
+          <w:szCs w:val="21"/>
+        </w:rPr>
+        <w:t>(</w:t>
+      </w:r>
+    </w:p>
+    <w:p>
+      <w:pPr>
+        <w:pBdr>
+          <w:left w:val="single" w:sz="36" w:space="9" w:color="494747"/>
+        </w:pBdr>
+        <w:shd w:val="clear" w:color="auto" w:fill="F5F6F7"/>
+        <w:tabs>
+          <w:tab w:val="left" w:pos="916"/>
+          <w:tab w:val="left" w:pos="1832"/>
+          <w:tab w:val="left" w:pos="2748"/>
+          <w:tab w:val="left" w:pos="3664"/>
+          <w:tab w:val="left" w:pos="4580"/>
+          <w:tab w:val="left" w:pos="5496"/>
+          <w:tab w:val="left" w:pos="6412"/>
+          <w:tab w:val="left" w:pos="7328"/>
+          <w:tab w:val="left" w:pos="8244"/>
+          <w:tab w:val="left" w:pos="9160"/>
+          <w:tab w:val="left" w:pos="10076"/>
+          <w:tab w:val="left" w:pos="10992"/>
+          <w:tab w:val="left" w:pos="11908"/>
+          <w:tab w:val="left" w:pos="12824"/>
+          <w:tab w:val="left" w:pos="13740"/>
+          <w:tab w:val="left" w:pos="14656"/>
+        </w:tabs>
+        <w:spacing w:after="0" w:line="360" w:lineRule="atLeast"/>
+        <w:rPr>
+          <w:rFonts w:ascii="var(--monospace)" w:eastAsia="Times New Roman" w:hAnsi="var(--monospace)" w:cs="Courier New"/>
+          <w:color w:val="222222"/>
+          <w:sz w:val="21"/>
+          <w:szCs w:val="21"/>
+          <w:lang w:eastAsia="en-IN"/>
+        </w:rPr>
+      </w:pPr>
+      <w:r>
+        <w:rPr>
+          <w:rFonts w:ascii="var(--monospace)" w:eastAsia="Times New Roman" w:hAnsi="var(--monospace)" w:cs="Courier New"/>
+          <w:color w:val="222222"/>
+          <w:sz w:val="21"/>
+          <w:szCs w:val="21"/>
+          <w:lang w:eastAsia="en-IN"/>
+        </w:rPr>
+        <w:t xml:space="preserve">   </w:t>
+      </w:r>
+      <w:proofErr w:type="gramStart"/>
+      <w:r>
+        <w:rPr>
+          <w:rFonts w:ascii="var(--monospace)" w:eastAsia="Times New Roman" w:hAnsi="var(--monospace)" w:cs="Courier New"/>
+          <w:color w:val="222222"/>
+          <w:sz w:val="21"/>
+          <w:szCs w:val="21"/>
+          <w:lang w:eastAsia="en-IN"/>
+        </w:rPr>
+        <w:t xml:space="preserve">{ </w:t>
+      </w:r>
+      <w:r>
+        <w:rPr>
+          <w:rFonts w:ascii="var(--monospace)" w:eastAsia="Times New Roman" w:hAnsi="var(--monospace)" w:cs="Courier New"/>
+          <w:color w:val="4070A0"/>
+          <w:sz w:val="21"/>
+          <w:szCs w:val="21"/>
+          <w:lang w:eastAsia="en-IN"/>
+        </w:rPr>
+        <w:t>"</w:t>
+      </w:r>
+      <w:proofErr w:type="gramEnd"/>
+      <w:r>
+        <w:rPr>
+          <w:rFonts w:ascii="var(--monospace)" w:eastAsia="Times New Roman" w:hAnsi="var(--monospace)" w:cs="Courier New"/>
+          <w:color w:val="4070A0"/>
+          <w:sz w:val="21"/>
+          <w:szCs w:val="21"/>
+          <w:lang w:eastAsia="en-IN"/>
+        </w:rPr>
+        <w:t>item"</w:t>
+      </w:r>
+      <w:r>
+        <w:rPr>
+          <w:rFonts w:ascii="var(--monospace)" w:eastAsia="Times New Roman" w:hAnsi="var(--monospace)" w:cs="Courier New"/>
+          <w:color w:val="222222"/>
+          <w:sz w:val="21"/>
+          <w:szCs w:val="21"/>
+          <w:lang w:eastAsia="en-IN"/>
+        </w:rPr>
+        <w:t xml:space="preserve"> </w:t>
+      </w:r>
+      <w:r>
+        <w:rPr>
+          <w:rFonts w:ascii="var(--monospace)" w:eastAsia="Times New Roman" w:hAnsi="var(--monospace)" w:cs="Courier New"/>
+          <w:color w:val="666666"/>
+          <w:sz w:val="21"/>
+          <w:szCs w:val="21"/>
+          <w:lang w:eastAsia="en-IN"/>
+        </w:rPr>
+        <w:t>:</w:t>
+      </w:r>
+      <w:r>
+        <w:rPr>
+          <w:rFonts w:ascii="var(--monospace)" w:eastAsia="Times New Roman" w:hAnsi="var(--monospace)" w:cs="Courier New"/>
+          <w:color w:val="222222"/>
+          <w:sz w:val="21"/>
+          <w:szCs w:val="21"/>
+          <w:lang w:eastAsia="en-IN"/>
+        </w:rPr>
+        <w:t xml:space="preserve"> </w:t>
+      </w:r>
+      <w:r>
+        <w:rPr>
+          <w:rFonts w:ascii="var(--monospace)" w:eastAsia="Times New Roman" w:hAnsi="var(--monospace)" w:cs="Courier New"/>
+          <w:color w:val="4070A0"/>
+          <w:sz w:val="21"/>
+          <w:szCs w:val="21"/>
+          <w:lang w:eastAsia="en-IN"/>
+        </w:rPr>
+        <w:t>"canvas"</w:t>
+      </w:r>
+      <w:r>
+        <w:rPr>
+          <w:rFonts w:ascii="var(--monospace)" w:eastAsia="Times New Roman" w:hAnsi="var(--monospace)" w:cs="Courier New"/>
+          <w:color w:val="222222"/>
+          <w:sz w:val="21"/>
+          <w:szCs w:val="21"/>
+          <w:lang w:eastAsia="en-IN"/>
+        </w:rPr>
+        <w:t>,</w:t>
+      </w:r>
+    </w:p>
+    <w:p>
+      <w:pPr>
+        <w:pBdr>
+          <w:left w:val="single" w:sz="36" w:space="9" w:color="494747"/>
+        </w:pBdr>
+        <w:shd w:val="clear" w:color="auto" w:fill="F5F6F7"/>
+        <w:tabs>
+          <w:tab w:val="left" w:pos="916"/>
+          <w:tab w:val="left" w:pos="1832"/>
+          <w:tab w:val="left" w:pos="2748"/>
+          <w:tab w:val="left" w:pos="3664"/>
+          <w:tab w:val="left" w:pos="4580"/>
+          <w:tab w:val="left" w:pos="5496"/>
+          <w:tab w:val="left" w:pos="6412"/>
+          <w:tab w:val="left" w:pos="7328"/>
+          <w:tab w:val="left" w:pos="8244"/>
+          <w:tab w:val="left" w:pos="9160"/>
+          <w:tab w:val="left" w:pos="10076"/>
+          <w:tab w:val="left" w:pos="10992"/>
+          <w:tab w:val="left" w:pos="11908"/>
+          <w:tab w:val="left" w:pos="12824"/>
+          <w:tab w:val="left" w:pos="13740"/>
+          <w:tab w:val="left" w:pos="14656"/>
+        </w:tabs>
+        <w:spacing w:after="0" w:line="360" w:lineRule="atLeast"/>
+        <w:rPr>
+          <w:rFonts w:ascii="var(--monospace)" w:eastAsia="Times New Roman" w:hAnsi="var(--monospace)" w:cs="Courier New"/>
+          <w:color w:val="222222"/>
+          <w:sz w:val="21"/>
+          <w:szCs w:val="21"/>
+          <w:lang w:eastAsia="en-IN"/>
+        </w:rPr>
+      </w:pPr>
+      <w:r>
+        <w:rPr>
+          <w:rFonts w:ascii="var(--monospace)" w:eastAsia="Times New Roman" w:hAnsi="var(--monospace)" w:cs="Courier New"/>
+          <w:color w:val="222222"/>
+          <w:sz w:val="21"/>
+          <w:szCs w:val="21"/>
+          <w:lang w:eastAsia="en-IN"/>
+        </w:rPr>
+        <w:t xml:space="preserve">     </w:t>
+      </w:r>
+      <w:r>
+        <w:rPr>
+          <w:rFonts w:ascii="var(--monospace)" w:eastAsia="Times New Roman" w:hAnsi="var(--monospace)" w:cs="Courier New"/>
+          <w:color w:val="4070A0"/>
+          <w:sz w:val="21"/>
+          <w:szCs w:val="21"/>
+          <w:lang w:eastAsia="en-IN"/>
+        </w:rPr>
+        <w:t>"qty</w:t>
+      </w:r>
+      <w:proofErr w:type="gramStart"/>
+      <w:r>
+        <w:rPr>
+          <w:rFonts w:ascii="var(--monospace)" w:eastAsia="Times New Roman" w:hAnsi="var(--monospace)" w:cs="Courier New"/>
+          <w:color w:val="4070A0"/>
+          <w:sz w:val="21"/>
+          <w:szCs w:val="21"/>
+          <w:lang w:eastAsia="en-IN"/>
+        </w:rPr>
+        <w:t>"</w:t>
+      </w:r>
+      <w:r>
+        <w:rPr>
+          <w:rFonts w:ascii="var(--monospace)" w:eastAsia="Times New Roman" w:hAnsi="var(--monospace)" w:cs="Courier New"/>
+          <w:color w:val="222222"/>
+          <w:sz w:val="21"/>
+          <w:szCs w:val="21"/>
+          <w:lang w:eastAsia="en-IN"/>
+        </w:rPr>
+        <w:t xml:space="preserve"> </w:t>
+      </w:r>
+      <w:r>
+        <w:rPr>
+          <w:rFonts w:ascii="var(--monospace)" w:eastAsia="Times New Roman" w:hAnsi="var(--monospace)" w:cs="Courier New"/>
+          <w:color w:val="666666"/>
+          <w:sz w:val="21"/>
+          <w:szCs w:val="21"/>
+          <w:lang w:eastAsia="en-IN"/>
+        </w:rPr>
+        <w:t>:</w:t>
+      </w:r>
+      <w:proofErr w:type="gramEnd"/>
+      <w:r>
+        <w:rPr>
+          <w:rFonts w:ascii="var(--monospace)" w:eastAsia="Times New Roman" w:hAnsi="var(--monospace)" w:cs="Courier New"/>
+          <w:color w:val="222222"/>
+          <w:sz w:val="21"/>
+          <w:szCs w:val="21"/>
+          <w:lang w:eastAsia="en-IN"/>
+        </w:rPr>
+        <w:t xml:space="preserve"> </w:t>
+      </w:r>
+      <w:r>
+        <w:rPr>
+          <w:rFonts w:ascii="var(--monospace)" w:eastAsia="Times New Roman" w:hAnsi="var(--monospace)" w:cs="Courier New"/>
+          <w:color w:val="208050"/>
+          <w:sz w:val="21"/>
+          <w:szCs w:val="21"/>
+          <w:lang w:eastAsia="en-IN"/>
+        </w:rPr>
+        <w:t>100</w:t>
+      </w:r>
+      <w:r>
+        <w:rPr>
+          <w:rFonts w:ascii="var(--monospace)" w:eastAsia="Times New Roman" w:hAnsi="var(--monospace)" w:cs="Courier New"/>
+          <w:color w:val="222222"/>
+          <w:sz w:val="21"/>
+          <w:szCs w:val="21"/>
+          <w:lang w:eastAsia="en-IN"/>
+        </w:rPr>
+        <w:t>,</w:t>
+      </w:r>
+    </w:p>
+    <w:p>
+      <w:pPr>
+        <w:pBdr>
+          <w:left w:val="single" w:sz="36" w:space="9" w:color="494747"/>
+        </w:pBdr>
+        <w:shd w:val="clear" w:color="auto" w:fill="F5F6F7"/>
+        <w:tabs>
+          <w:tab w:val="left" w:pos="916"/>
+          <w:tab w:val="left" w:pos="1832"/>
+          <w:tab w:val="left" w:pos="2748"/>
+          <w:tab w:val="left" w:pos="3664"/>
+          <w:tab w:val="left" w:pos="4580"/>
+          <w:tab w:val="left" w:pos="5496"/>
+          <w:tab w:val="left" w:pos="6412"/>
+          <w:tab w:val="left" w:pos="7328"/>
+          <w:tab w:val="left" w:pos="8244"/>
+          <w:tab w:val="left" w:pos="9160"/>
+          <w:tab w:val="left" w:pos="10076"/>
+          <w:tab w:val="left" w:pos="10992"/>
+          <w:tab w:val="left" w:pos="11908"/>
+          <w:tab w:val="left" w:pos="12824"/>
+          <w:tab w:val="left" w:pos="13740"/>
+          <w:tab w:val="left" w:pos="14656"/>
+        </w:tabs>
+        <w:spacing w:after="0" w:line="360" w:lineRule="atLeast"/>
+        <w:rPr>
+          <w:rFonts w:ascii="var(--monospace)" w:eastAsia="Times New Roman" w:hAnsi="var(--monospace)" w:cs="Courier New"/>
+          <w:color w:val="222222"/>
+          <w:sz w:val="21"/>
+          <w:szCs w:val="21"/>
+          <w:lang w:eastAsia="en-IN"/>
+        </w:rPr>
+      </w:pPr>
+      <w:r>
+        <w:rPr>
+          <w:rFonts w:ascii="var(--monospace)" w:eastAsia="Times New Roman" w:hAnsi="var(--monospace)" w:cs="Courier New"/>
+          <w:color w:val="222222"/>
+          <w:sz w:val="21"/>
+          <w:szCs w:val="21"/>
+          <w:lang w:eastAsia="en-IN"/>
+        </w:rPr>
+        <w:t xml:space="preserve">     </w:t>
+      </w:r>
+      <w:r>
+        <w:rPr>
+          <w:rFonts w:ascii="var(--monospace)" w:eastAsia="Times New Roman" w:hAnsi="var(--monospace)" w:cs="Courier New"/>
+          <w:color w:val="4070A0"/>
+          <w:sz w:val="21"/>
+          <w:szCs w:val="21"/>
+          <w:lang w:eastAsia="en-IN"/>
+        </w:rPr>
+        <w:t>"tags</w:t>
+      </w:r>
+      <w:proofErr w:type="gramStart"/>
+      <w:r>
+        <w:rPr>
+          <w:rFonts w:ascii="var(--monospace)" w:eastAsia="Times New Roman" w:hAnsi="var(--monospace)" w:cs="Courier New"/>
+          <w:color w:val="4070A0"/>
+          <w:sz w:val="21"/>
+          <w:szCs w:val="21"/>
+          <w:lang w:eastAsia="en-IN"/>
+        </w:rPr>
+        <w:t>"</w:t>
+      </w:r>
+      <w:r>
+        <w:rPr>
+          <w:rFonts w:ascii="var(--monospace)" w:eastAsia="Times New Roman" w:hAnsi="var(--monospace)" w:cs="Courier New"/>
+          <w:color w:val="222222"/>
+          <w:sz w:val="21"/>
+          <w:szCs w:val="21"/>
+          <w:lang w:eastAsia="en-IN"/>
+        </w:rPr>
+        <w:t xml:space="preserve"> </w:t>
+      </w:r>
+      <w:r>
+        <w:rPr>
+          <w:rFonts w:ascii="var(--monospace)" w:eastAsia="Times New Roman" w:hAnsi="var(--monospace)" w:cs="Courier New"/>
+          <w:color w:val="666666"/>
+          <w:sz w:val="21"/>
+          <w:szCs w:val="21"/>
+          <w:lang w:eastAsia="en-IN"/>
+        </w:rPr>
+        <w:t>:</w:t>
+      </w:r>
+      <w:proofErr w:type="gramEnd"/>
+      <w:r>
+        <w:rPr>
+          <w:rFonts w:ascii="var(--monospace)" w:eastAsia="Times New Roman" w:hAnsi="var(--monospace)" w:cs="Courier New"/>
+          <w:color w:val="222222"/>
+          <w:sz w:val="21"/>
+          <w:szCs w:val="21"/>
+          <w:lang w:eastAsia="en-IN"/>
+        </w:rPr>
+        <w:t xml:space="preserve"> [</w:t>
+      </w:r>
+      <w:r>
+        <w:rPr>
+          <w:rFonts w:ascii="var(--monospace)" w:eastAsia="Times New Roman" w:hAnsi="var(--monospace)" w:cs="Courier New"/>
+          <w:color w:val="4070A0"/>
+          <w:sz w:val="21"/>
+          <w:szCs w:val="21"/>
+          <w:lang w:eastAsia="en-IN"/>
+        </w:rPr>
+        <w:t>"cotton"</w:t>
+      </w:r>
+      <w:r>
+        <w:rPr>
+          <w:rFonts w:ascii="var(--monospace)" w:eastAsia="Times New Roman" w:hAnsi="var(--monospace)" w:cs="Courier New"/>
+          <w:color w:val="222222"/>
+          <w:sz w:val="21"/>
+          <w:szCs w:val="21"/>
+          <w:lang w:eastAsia="en-IN"/>
+        </w:rPr>
+        <w:t>],</w:t>
+      </w:r>
+    </w:p>
+    <w:p>
+      <w:pPr>
+        <w:pBdr>
+          <w:left w:val="single" w:sz="36" w:space="9" w:color="494747"/>
+        </w:pBdr>
+        <w:shd w:val="clear" w:color="auto" w:fill="F5F6F7"/>
+        <w:tabs>
+          <w:tab w:val="left" w:pos="916"/>
+          <w:tab w:val="left" w:pos="1832"/>
+          <w:tab w:val="left" w:pos="2748"/>
+          <w:tab w:val="left" w:pos="3664"/>
+          <w:tab w:val="left" w:pos="4580"/>
+          <w:tab w:val="left" w:pos="5496"/>
+          <w:tab w:val="left" w:pos="6412"/>
+          <w:tab w:val="left" w:pos="7328"/>
+          <w:tab w:val="left" w:pos="8244"/>
+          <w:tab w:val="left" w:pos="9160"/>
+          <w:tab w:val="left" w:pos="10076"/>
+          <w:tab w:val="left" w:pos="10992"/>
+          <w:tab w:val="left" w:pos="11908"/>
+          <w:tab w:val="left" w:pos="12824"/>
+          <w:tab w:val="left" w:pos="13740"/>
+          <w:tab w:val="left" w:pos="14656"/>
+        </w:tabs>
+        <w:spacing w:after="0" w:line="360" w:lineRule="atLeast"/>
+        <w:rPr>
+          <w:rFonts w:ascii="var(--monospace)" w:eastAsia="Times New Roman" w:hAnsi="var(--monospace)" w:cs="Courier New"/>
+          <w:color w:val="222222"/>
+          <w:sz w:val="21"/>
+          <w:szCs w:val="21"/>
+          <w:lang w:eastAsia="en-IN"/>
+        </w:rPr>
+      </w:pPr>
+      <w:r>
+        <w:rPr>
+          <w:rFonts w:ascii="var(--monospace)" w:eastAsia="Times New Roman" w:hAnsi="var(--monospace)" w:cs="Courier New"/>
+          <w:color w:val="222222"/>
+          <w:sz w:val="21"/>
+          <w:szCs w:val="21"/>
+          <w:lang w:eastAsia="en-IN"/>
+        </w:rPr>
+        <w:t xml:space="preserve">     </w:t>
+      </w:r>
+      <w:r>
+        <w:rPr>
+          <w:rFonts w:ascii="var(--monospace)" w:eastAsia="Times New Roman" w:hAnsi="var(--monospace)" w:cs="Courier New"/>
+          <w:color w:val="4070A0"/>
+          <w:sz w:val="21"/>
+          <w:szCs w:val="21"/>
+          <w:lang w:eastAsia="en-IN"/>
+        </w:rPr>
+        <w:t>"size</w:t>
+      </w:r>
+      <w:proofErr w:type="gramStart"/>
+      <w:r>
+        <w:rPr>
+          <w:rFonts w:ascii="var(--monospace)" w:eastAsia="Times New Roman" w:hAnsi="var(--monospace)" w:cs="Courier New"/>
+          <w:color w:val="4070A0"/>
+          <w:sz w:val="21"/>
+          <w:szCs w:val="21"/>
+          <w:lang w:eastAsia="en-IN"/>
+        </w:rPr>
+        <w:t>"</w:t>
+      </w:r>
+      <w:r>
+        <w:rPr>
+          <w:rFonts w:ascii="var(--monospace)" w:eastAsia="Times New Roman" w:hAnsi="var(--monospace)" w:cs="Courier New"/>
+          <w:color w:val="222222"/>
+          <w:sz w:val="21"/>
+          <w:szCs w:val="21"/>
+          <w:lang w:eastAsia="en-IN"/>
+        </w:rPr>
+        <w:t xml:space="preserve"> </w:t>
+      </w:r>
+      <w:r>
+        <w:rPr>
+          <w:rFonts w:ascii="var(--monospace)" w:eastAsia="Times New Roman" w:hAnsi="var(--monospace)" w:cs="Courier New"/>
+          <w:color w:val="666666"/>
+          <w:sz w:val="21"/>
+          <w:szCs w:val="21"/>
+          <w:lang w:eastAsia="en-IN"/>
+        </w:rPr>
+        <w:t>:</w:t>
+      </w:r>
+      <w:proofErr w:type="gramEnd"/>
+      <w:r>
+        <w:rPr>
+          <w:rFonts w:ascii="var(--monospace)" w:eastAsia="Times New Roman" w:hAnsi="var(--monospace)" w:cs="Courier New"/>
+          <w:color w:val="222222"/>
+          <w:sz w:val="21"/>
+          <w:szCs w:val="21"/>
+          <w:lang w:eastAsia="en-IN"/>
+        </w:rPr>
+        <w:t xml:space="preserve"> { </w:t>
+      </w:r>
+      <w:r>
+        <w:rPr>
+          <w:rFonts w:ascii="var(--monospace)" w:eastAsia="Times New Roman" w:hAnsi="var(--monospace)" w:cs="Courier New"/>
+          <w:color w:val="4070A0"/>
+          <w:sz w:val="21"/>
+          <w:szCs w:val="21"/>
+          <w:lang w:eastAsia="en-IN"/>
+        </w:rPr>
+        <w:t>"h"</w:t>
+      </w:r>
+      <w:r>
+        <w:rPr>
+          <w:rFonts w:ascii="var(--monospace)" w:eastAsia="Times New Roman" w:hAnsi="var(--monospace)" w:cs="Courier New"/>
+          <w:color w:val="222222"/>
+          <w:sz w:val="21"/>
+          <w:szCs w:val="21"/>
+          <w:lang w:eastAsia="en-IN"/>
+        </w:rPr>
+        <w:t xml:space="preserve"> </w:t>
+      </w:r>
+      <w:r>
+        <w:rPr>
+          <w:rFonts w:ascii="var(--monospace)" w:eastAsia="Times New Roman" w:hAnsi="var(--monospace)" w:cs="Courier New"/>
+          <w:color w:val="666666"/>
+          <w:sz w:val="21"/>
+          <w:szCs w:val="21"/>
+          <w:lang w:eastAsia="en-IN"/>
+        </w:rPr>
+        <w:t>:</w:t>
+      </w:r>
+      <w:r>
+        <w:rPr>
+          <w:rFonts w:ascii="var(--monospace)" w:eastAsia="Times New Roman" w:hAnsi="var(--monospace)" w:cs="Courier New"/>
+          <w:color w:val="222222"/>
+          <w:sz w:val="21"/>
+          <w:szCs w:val="21"/>
+          <w:lang w:eastAsia="en-IN"/>
+        </w:rPr>
+        <w:t xml:space="preserve"> </w:t>
+      </w:r>
+      <w:r>
+        <w:rPr>
+          <w:rFonts w:ascii="var(--monospace)" w:eastAsia="Times New Roman" w:hAnsi="var(--monospace)" w:cs="Courier New"/>
+          <w:color w:val="208050"/>
+          <w:sz w:val="21"/>
+          <w:szCs w:val="21"/>
+          <w:lang w:eastAsia="en-IN"/>
+        </w:rPr>
+        <w:t>28</w:t>
+      </w:r>
+      <w:r>
+        <w:rPr>
+          <w:rFonts w:ascii="var(--monospace)" w:eastAsia="Times New Roman" w:hAnsi="var(--monospace)" w:cs="Courier New"/>
+          <w:color w:val="222222"/>
+          <w:sz w:val="21"/>
+          <w:szCs w:val="21"/>
+          <w:lang w:eastAsia="en-IN"/>
+        </w:rPr>
+        <w:t xml:space="preserve">, </w:t>
+      </w:r>
+      <w:r>
+        <w:rPr>
+          <w:rFonts w:ascii="var(--monospace)" w:eastAsia="Times New Roman" w:hAnsi="var(--monospace)" w:cs="Courier New"/>
+          <w:color w:val="4070A0"/>
+          <w:sz w:val="21"/>
+          <w:szCs w:val="21"/>
+          <w:lang w:eastAsia="en-IN"/>
+        </w:rPr>
+        <w:t>"w"</w:t>
+      </w:r>
+      <w:r>
+        <w:rPr>
+          <w:rFonts w:ascii="var(--monospace)" w:eastAsia="Times New Roman" w:hAnsi="var(--monospace)" w:cs="Courier New"/>
+          <w:color w:val="222222"/>
+          <w:sz w:val="21"/>
+          <w:szCs w:val="21"/>
+          <w:lang w:eastAsia="en-IN"/>
+        </w:rPr>
+        <w:t xml:space="preserve"> </w:t>
+      </w:r>
+      <w:r>
+        <w:rPr>
+          <w:rFonts w:ascii="var(--monospace)" w:eastAsia="Times New Roman" w:hAnsi="var(--monospace)" w:cs="Courier New"/>
+          <w:color w:val="666666"/>
+          <w:sz w:val="21"/>
+          <w:szCs w:val="21"/>
+          <w:lang w:eastAsia="en-IN"/>
+        </w:rPr>
+        <w:t>:</w:t>
+      </w:r>
+      <w:r>
+        <w:rPr>
+          <w:rFonts w:ascii="var(--monospace)" w:eastAsia="Times New Roman" w:hAnsi="var(--monospace)" w:cs="Courier New"/>
+          <w:color w:val="222222"/>
+          <w:sz w:val="21"/>
+          <w:szCs w:val="21"/>
+          <w:lang w:eastAsia="en-IN"/>
+        </w:rPr>
+        <w:t xml:space="preserve"> </w:t>
+      </w:r>
+      <w:r>
+        <w:rPr>
+          <w:rFonts w:ascii="var(--monospace)" w:eastAsia="Times New Roman" w:hAnsi="var(--monospace)" w:cs="Courier New"/>
+          <w:color w:val="208050"/>
+          <w:sz w:val="21"/>
+          <w:szCs w:val="21"/>
+          <w:lang w:eastAsia="en-IN"/>
+        </w:rPr>
+        <w:t>35.5</w:t>
+      </w:r>
+      <w:r>
+        <w:rPr>
+          <w:rFonts w:ascii="var(--monospace)" w:eastAsia="Times New Roman" w:hAnsi="var(--monospace)" w:cs="Courier New"/>
+          <w:color w:val="222222"/>
+          <w:sz w:val="21"/>
+          <w:szCs w:val="21"/>
+          <w:lang w:eastAsia="en-IN"/>
+        </w:rPr>
+        <w:t xml:space="preserve">, </w:t>
+      </w:r>
+      <w:r>
+        <w:rPr>
+          <w:rFonts w:ascii="var(--monospace)" w:eastAsia="Times New Roman" w:hAnsi="var(--monospace)" w:cs="Courier New"/>
+          <w:color w:val="4070A0"/>
+          <w:sz w:val="21"/>
+          <w:szCs w:val="21"/>
+          <w:lang w:eastAsia="en-IN"/>
+        </w:rPr>
+        <w:t>"</w:t>
+      </w:r>
+      <w:proofErr w:type="spellStart"/>
+      <w:r>
+        <w:rPr>
+          <w:rFonts w:ascii="var(--monospace)" w:eastAsia="Times New Roman" w:hAnsi="var(--monospace)" w:cs="Courier New"/>
+          <w:color w:val="4070A0"/>
+          <w:sz w:val="21"/>
+          <w:szCs w:val="21"/>
+          <w:lang w:eastAsia="en-IN"/>
+        </w:rPr>
+        <w:t>uom</w:t>
+      </w:r>
+      <w:proofErr w:type="spellEnd"/>
+      <w:r>
+        <w:rPr>
+          <w:rFonts w:ascii="var(--monospace)" w:eastAsia="Times New Roman" w:hAnsi="var(--monospace)" w:cs="Courier New"/>
+          <w:color w:val="4070A0"/>
+          <w:sz w:val="21"/>
+          <w:szCs w:val="21"/>
+          <w:lang w:eastAsia="en-IN"/>
+        </w:rPr>
+        <w:t>"</w:t>
+      </w:r>
+      <w:r>
+        <w:rPr>
+          <w:rFonts w:ascii="var(--monospace)" w:eastAsia="Times New Roman" w:hAnsi="var(--monospace)" w:cs="Courier New"/>
+          <w:color w:val="222222"/>
+          <w:sz w:val="21"/>
+          <w:szCs w:val="21"/>
+          <w:lang w:eastAsia="en-IN"/>
+        </w:rPr>
+        <w:t xml:space="preserve"> </w:t>
+      </w:r>
+      <w:r>
+        <w:rPr>
+          <w:rFonts w:ascii="var(--monospace)" w:eastAsia="Times New Roman" w:hAnsi="var(--monospace)" w:cs="Courier New"/>
+          <w:color w:val="666666"/>
+          <w:sz w:val="21"/>
+          <w:szCs w:val="21"/>
+          <w:lang w:eastAsia="en-IN"/>
+        </w:rPr>
+        <w:t>:</w:t>
+      </w:r>
+      <w:r>
+        <w:rPr>
+          <w:rFonts w:ascii="var(--monospace)" w:eastAsia="Times New Roman" w:hAnsi="var(--monospace)" w:cs="Courier New"/>
+          <w:color w:val="222222"/>
+          <w:sz w:val="21"/>
+          <w:szCs w:val="21"/>
+          <w:lang w:eastAsia="en-IN"/>
+        </w:rPr>
+        <w:t xml:space="preserve"> </w:t>
+      </w:r>
+      <w:r>
+        <w:rPr>
+          <w:rFonts w:ascii="var(--monospace)" w:eastAsia="Times New Roman" w:hAnsi="var(--monospace)" w:cs="Courier New"/>
+          <w:color w:val="4070A0"/>
+          <w:sz w:val="21"/>
+          <w:szCs w:val="21"/>
+          <w:lang w:eastAsia="en-IN"/>
+        </w:rPr>
+        <w:t>"cm"</w:t>
+      </w:r>
+      <w:r>
+        <w:rPr>
+          <w:rFonts w:ascii="var(--monospace)" w:eastAsia="Times New Roman" w:hAnsi="var(--monospace)" w:cs="Courier New"/>
+          <w:color w:val="222222"/>
+          <w:sz w:val="21"/>
+          <w:szCs w:val="21"/>
+          <w:lang w:eastAsia="en-IN"/>
+        </w:rPr>
+        <w:t xml:space="preserve"> }</w:t>
+      </w:r>
+    </w:p>
+    <w:p>
+      <w:pPr>
+        <w:pBdr>
+          <w:left w:val="single" w:sz="36" w:space="9" w:color="494747"/>
+        </w:pBdr>
+        <w:shd w:val="clear" w:color="auto" w:fill="F5F6F7"/>
+        <w:tabs>
+          <w:tab w:val="left" w:pos="916"/>
+          <w:tab w:val="left" w:pos="1832"/>
+          <w:tab w:val="left" w:pos="2748"/>
+          <w:tab w:val="left" w:pos="3664"/>
+          <w:tab w:val="left" w:pos="4580"/>
+          <w:tab w:val="left" w:pos="5496"/>
+          <w:tab w:val="left" w:pos="6412"/>
+          <w:tab w:val="left" w:pos="7328"/>
+          <w:tab w:val="left" w:pos="8244"/>
+          <w:tab w:val="left" w:pos="9160"/>
+          <w:tab w:val="left" w:pos="10076"/>
+          <w:tab w:val="left" w:pos="10992"/>
+          <w:tab w:val="left" w:pos="11908"/>
+          <w:tab w:val="left" w:pos="12824"/>
+          <w:tab w:val="left" w:pos="13740"/>
+          <w:tab w:val="left" w:pos="14656"/>
+        </w:tabs>
+        <w:spacing w:after="0" w:line="360" w:lineRule="atLeast"/>
+        <w:rPr>
+          <w:rFonts w:ascii="var(--monospace)" w:eastAsia="Times New Roman" w:hAnsi="var(--monospace)" w:cs="Courier New"/>
+          <w:color w:val="222222"/>
+          <w:sz w:val="21"/>
+          <w:szCs w:val="21"/>
+          <w:lang w:eastAsia="en-IN"/>
+        </w:rPr>
+      </w:pPr>
+      <w:r>
+        <w:rPr>
+          <w:rFonts w:ascii="var(--monospace)" w:eastAsia="Times New Roman" w:hAnsi="var(--monospace)" w:cs="Courier New"/>
+          <w:color w:val="222222"/>
+          <w:sz w:val="21"/>
+          <w:szCs w:val="21"/>
+          <w:lang w:eastAsia="en-IN"/>
+        </w:rPr>
+        <w:t xml:space="preserve">   }</w:t>
+      </w:r>
+    </w:p>
+    <w:p>
+      <w:pPr>
+        <w:pBdr>
+          <w:left w:val="single" w:sz="36" w:space="9" w:color="494747"/>
+        </w:pBdr>
+        <w:shd w:val="clear" w:color="auto" w:fill="F5F6F7"/>
+        <w:tabs>
+          <w:tab w:val="left" w:pos="916"/>
+          <w:tab w:val="left" w:pos="1832"/>
+          <w:tab w:val="left" w:pos="2748"/>
+          <w:tab w:val="left" w:pos="3664"/>
+          <w:tab w:val="left" w:pos="4580"/>
+          <w:tab w:val="left" w:pos="5496"/>
+          <w:tab w:val="left" w:pos="6412"/>
+          <w:tab w:val="left" w:pos="7328"/>
+          <w:tab w:val="left" w:pos="8244"/>
+          <w:tab w:val="left" w:pos="9160"/>
+          <w:tab w:val="left" w:pos="10076"/>
+          <w:tab w:val="left" w:pos="10992"/>
+          <w:tab w:val="left" w:pos="11908"/>
+          <w:tab w:val="left" w:pos="12824"/>
+          <w:tab w:val="left" w:pos="13740"/>
+          <w:tab w:val="left" w:pos="14656"/>
+        </w:tabs>
+        <w:spacing w:after="0" w:line="360" w:lineRule="atLeast"/>
+        <w:rPr>
+          <w:rFonts w:ascii="var(--monospace)" w:eastAsia="Times New Roman" w:hAnsi="var(--monospace)" w:cs="Courier New"/>
+          <w:color w:val="222222"/>
+          <w:sz w:val="21"/>
+          <w:szCs w:val="21"/>
+          <w:lang w:eastAsia="en-IN"/>
+        </w:rPr>
+      </w:pPr>
+      <w:r>
+        <w:rPr>
+          <w:rFonts w:ascii="var(--monospace)" w:eastAsia="Times New Roman" w:hAnsi="var(--monospace)" w:cs="Courier New"/>
+          <w:color w:val="222222"/>
+          <w:sz w:val="21"/>
+          <w:szCs w:val="21"/>
+          <w:lang w:eastAsia="en-IN"/>
+        </w:rPr>
+        <w:t>)</w:t>
+      </w:r>
+    </w:p>
+    <w:p>
+      <w:pPr>
+        <w:jc w:val="both"/>
+        <w:rPr>
+          <w:lang w:val="en-US"/>
+        </w:rPr>
+      </w:pPr>
+    </w:p>
+    <w:p>
+      <w:pPr>
+        <w:jc w:val="both"/>
+        <w:rPr>
+          <w:lang w:val="en-US"/>
+        </w:rPr>
+      </w:pPr>
+    </w:p>
+    <w:p>
+      <w:pPr>
+        <w:jc w:val="center"/>
+        <w:rPr>
+          <w:b/>
+          <w:bCs/>
+          <w:sz w:val="32"/>
+          <w:szCs w:val="32"/>
+          <w:lang w:val="en-US"/>
+        </w:rPr>
+      </w:pPr>
+      <w:r>
+        <w:rPr>
+          <w:b/>
+          <w:bCs/>
+          <w:sz w:val="32"/>
+          <w:szCs w:val="32"/>
+          <w:lang w:val="en-US"/>
+        </w:rPr>
+        <w:lastRenderedPageBreak/>
+        <w:t>**</w:t>
+      </w:r>
+      <w:r>
+        <w:rPr>
+          <w:b/>
+          <w:bCs/>
+          <w:sz w:val="32"/>
+          <w:szCs w:val="32"/>
+          <w:lang w:val="en-US"/>
+        </w:rPr>
+        <w:t>Node</w:t>
+      </w:r>
+      <w:r>
+        <w:rPr>
+          <w:b/>
+          <w:bCs/>
+          <w:sz w:val="32"/>
+          <w:szCs w:val="32"/>
+          <w:lang w:val="en-US"/>
+        </w:rPr>
+        <w:t xml:space="preserve"> Js**</w:t>
+      </w:r>
+    </w:p>
+    <w:p>
+      <w:pPr>
+        <w:rPr>
+          <w:rFonts w:cstheme="minorHAnsi"/>
+          <w:b/>
+          <w:bCs/>
+          <w:lang w:val="en-US"/>
+        </w:rPr>
+      </w:pPr>
+      <w:r>
+        <w:rPr>
+          <w:rFonts w:cstheme="minorHAnsi"/>
+          <w:b/>
+          <w:bCs/>
+          <w:lang w:val="en-US"/>
+        </w:rPr>
+        <w:t>1)</w:t>
+      </w:r>
+      <w:r>
+        <w:rPr>
+          <w:rFonts w:cstheme="minorHAnsi"/>
+          <w:b/>
+          <w:bCs/>
+          <w:lang w:val="en-US"/>
+        </w:rPr>
+        <w:t xml:space="preserve">What is Node </w:t>
+      </w:r>
+      <w:proofErr w:type="gramStart"/>
+      <w:r>
+        <w:rPr>
+          <w:rFonts w:cstheme="minorHAnsi"/>
+          <w:b/>
+          <w:bCs/>
+          <w:lang w:val="en-US"/>
+        </w:rPr>
+        <w:t>Js :</w:t>
+      </w:r>
+      <w:proofErr w:type="gramEnd"/>
+    </w:p>
+    <w:p>
+      <w:pPr>
+        <w:rPr>
+          <w:rFonts w:asciiTheme="majorHAnsi" w:hAnsiTheme="majorHAnsi" w:cstheme="majorHAnsi"/>
+          <w:color w:val="333333"/>
+          <w:shd w:val="clear" w:color="auto" w:fill="FFFFFF"/>
+        </w:rPr>
+      </w:pPr>
+      <w:r>
+        <w:rPr>
+          <w:rFonts w:asciiTheme="majorHAnsi" w:hAnsiTheme="majorHAnsi" w:cstheme="majorHAnsi"/>
+          <w:b/>
+          <w:bCs/>
+          <w:lang w:val="en-US"/>
+        </w:rPr>
+        <w:t xml:space="preserve">- </w:t>
+      </w:r>
+      <w:r>
+        <w:rPr>
+          <w:rFonts w:asciiTheme="majorHAnsi" w:hAnsiTheme="majorHAnsi" w:cstheme="majorHAnsi"/>
+          <w:color w:val="333333"/>
+          <w:shd w:val="clear" w:color="auto" w:fill="FFFFFF"/>
+        </w:rPr>
+        <w:t>Node.js is a cross-platform runtime environment and library for running JavaScript applications outside the browser. It is used for creating server-side and networking web applications</w:t>
+      </w:r>
+    </w:p>
+    <w:p>
+      <w:pPr>
+        <w:rPr>
+          <w:rFonts w:asciiTheme="majorHAnsi" w:hAnsiTheme="majorHAnsi" w:cstheme="majorHAnsi"/>
+          <w:color w:val="373E3F"/>
+          <w:spacing w:val="2"/>
+          <w:shd w:val="clear" w:color="auto" w:fill="FFFFFF"/>
+        </w:rPr>
+      </w:pPr>
+      <w:r>
+        <w:rPr>
+          <w:rFonts w:asciiTheme="majorHAnsi" w:hAnsiTheme="majorHAnsi" w:cstheme="majorHAnsi"/>
+          <w:color w:val="373E3F"/>
+          <w:spacing w:val="2"/>
+          <w:shd w:val="clear" w:color="auto" w:fill="FFFFFF"/>
+        </w:rPr>
+        <w:t>-</w:t>
+      </w:r>
+      <w:r>
+        <w:rPr>
+          <w:rFonts w:asciiTheme="majorHAnsi" w:hAnsiTheme="majorHAnsi" w:cstheme="majorHAnsi"/>
+          <w:color w:val="373E3F"/>
+          <w:spacing w:val="2"/>
+          <w:shd w:val="clear" w:color="auto" w:fill="FFFFFF"/>
+        </w:rPr>
+        <w:t xml:space="preserve">Node.js is a virtual machine that uses JavaScript as its scripting language and runs Chrome’s V8 JavaScript engine. </w:t>
+      </w:r>
+    </w:p>
+    <w:p>
+      <w:pPr>
+        <w:rPr>
+          <w:rFonts w:asciiTheme="majorHAnsi" w:hAnsiTheme="majorHAnsi" w:cstheme="majorHAnsi"/>
+          <w:color w:val="373E3F"/>
+          <w:spacing w:val="2"/>
+          <w:shd w:val="clear" w:color="auto" w:fill="FFFFFF"/>
+        </w:rPr>
+      </w:pPr>
+      <w:r>
+        <w:rPr>
+          <w:rFonts w:asciiTheme="majorHAnsi" w:hAnsiTheme="majorHAnsi" w:cstheme="majorHAnsi"/>
+          <w:color w:val="373E3F"/>
+          <w:spacing w:val="2"/>
+          <w:shd w:val="clear" w:color="auto" w:fill="FFFFFF"/>
+        </w:rPr>
+        <w:t>-</w:t>
+      </w:r>
+      <w:r>
+        <w:rPr>
+          <w:rFonts w:asciiTheme="majorHAnsi" w:hAnsiTheme="majorHAnsi" w:cstheme="majorHAnsi"/>
+          <w:color w:val="373E3F"/>
+          <w:spacing w:val="2"/>
+          <w:shd w:val="clear" w:color="auto" w:fill="FFFFFF"/>
+        </w:rPr>
+        <w:t xml:space="preserve">Basically, Node.js is based on an event-driven architecture where I/O runs asynchronously making it lightweight and efficient. </w:t>
+      </w:r>
+    </w:p>
+    <w:p>
+      <w:pPr>
+        <w:rPr>
+          <w:rFonts w:asciiTheme="majorHAnsi" w:hAnsiTheme="majorHAnsi" w:cstheme="majorHAnsi"/>
+          <w:color w:val="373E3F"/>
+          <w:spacing w:val="2"/>
+          <w:shd w:val="clear" w:color="auto" w:fill="FFFFFF"/>
+        </w:rPr>
+      </w:pPr>
+      <w:r>
+        <w:rPr>
+          <w:rFonts w:asciiTheme="majorHAnsi" w:hAnsiTheme="majorHAnsi" w:cstheme="majorHAnsi"/>
+          <w:color w:val="373E3F"/>
+          <w:spacing w:val="2"/>
+          <w:shd w:val="clear" w:color="auto" w:fill="FFFFFF"/>
+        </w:rPr>
+        <w:t>-</w:t>
+      </w:r>
+      <w:r>
+        <w:rPr>
+          <w:rFonts w:asciiTheme="majorHAnsi" w:hAnsiTheme="majorHAnsi" w:cstheme="majorHAnsi"/>
+          <w:color w:val="373E3F"/>
+          <w:spacing w:val="2"/>
+          <w:shd w:val="clear" w:color="auto" w:fill="FFFFFF"/>
+        </w:rPr>
+        <w:t>It is being used in developing desktop applications as well with a popular framework called electron as it provides API to access OS-level features such as file system, network, etc</w:t>
+      </w:r>
+      <w:r>
+        <w:rPr>
+          <w:rFonts w:asciiTheme="majorHAnsi" w:hAnsiTheme="majorHAnsi" w:cstheme="majorHAnsi"/>
+          <w:color w:val="373E3F"/>
+          <w:spacing w:val="2"/>
+          <w:shd w:val="clear" w:color="auto" w:fill="FFFFFF"/>
+        </w:rPr>
+        <w:t>.</w:t>
+      </w:r>
+    </w:p>
+    <w:p>
+      <w:pPr>
+        <w:rPr>
+          <w:rFonts w:cstheme="minorHAnsi"/>
+          <w:b/>
+          <w:bCs/>
+          <w:color w:val="373E3F"/>
+          <w:spacing w:val="2"/>
+          <w:shd w:val="clear" w:color="auto" w:fill="FFFFFF"/>
+        </w:rPr>
+      </w:pPr>
+      <w:r>
+        <w:rPr>
+          <w:rFonts w:cstheme="minorHAnsi"/>
+          <w:b/>
+          <w:bCs/>
+          <w:color w:val="373E3F"/>
+          <w:spacing w:val="2"/>
+          <w:shd w:val="clear" w:color="auto" w:fill="FFFFFF"/>
+        </w:rPr>
+        <w:t xml:space="preserve">2) How to create Simple server using </w:t>
+      </w:r>
+      <w:proofErr w:type="gramStart"/>
+      <w:r>
+        <w:rPr>
+          <w:rFonts w:cstheme="minorHAnsi"/>
+          <w:b/>
+          <w:bCs/>
+          <w:color w:val="373E3F"/>
+          <w:spacing w:val="2"/>
+          <w:shd w:val="clear" w:color="auto" w:fill="FFFFFF"/>
+        </w:rPr>
+        <w:t>node.js ?</w:t>
+      </w:r>
+      <w:proofErr w:type="gramEnd"/>
+    </w:p>
+    <w:p>
+      <w:pPr>
+        <w:rPr>
+          <w:rFonts w:cstheme="minorHAnsi"/>
+          <w:b/>
+          <w:bCs/>
+          <w:lang w:val="en-US"/>
+        </w:rPr>
+      </w:pPr>
+    </w:p>
+    <w:p>
+      <w:pPr>
+        <w:rPr>
+          <w:rFonts w:cstheme="minorHAnsi"/>
+          <w:b/>
+          <w:bCs/>
+          <w:lang w:val="en-US"/>
+        </w:rPr>
+      </w:pPr>
+    </w:p>
+    <w:p>
+      <w:pPr>
+        <w:pStyle w:val="ListParagraph"/>
+        <w:ind w:left="1440"/>
+        <w:rPr>
+          <w:rFonts w:cstheme="minorHAnsi"/>
+          <w:b/>
+          <w:bCs/>
+          <w:lang w:val="en-US"/>
+        </w:rPr>
+      </w:pPr>
+    </w:p>
+    <w:p>
+      <w:pPr>
+        <w:jc w:val="center"/>
+        <w:rPr>
+          <w:b/>
+          <w:bCs/>
+          <w:sz w:val="32"/>
+          <w:szCs w:val="32"/>
+          <w:lang w:val="en-US"/>
+        </w:rPr>
+      </w:pPr>
+    </w:p>
+    <w:p>
+      <w:pPr>
+        <w:jc w:val="both"/>
+        <w:rPr>
+          <w:lang w:val="en-US"/>
+        </w:rPr>
+      </w:pPr>
+    </w:p>
+    <w:p>
+      <w:pPr>
+        <w:jc w:val="both"/>
+        <w:rPr>
+          <w:lang w:val="en-US"/>
+        </w:rPr>
+      </w:pPr>
+    </w:p>
+    <w:p>
+      <w:pPr>
+        <w:jc w:val="both"/>
+        <w:rPr>
           <w:lang w:val="en-US"/>
         </w:rPr>
       </w:pPr>
@@ -1987,6 +4283,155 @@
     </w:lvl>
   </w:abstractNum>
   <w:abstractNum w:abstractNumId="1" w15:restartNumberingAfterBreak="0">
+    <w:nsid w:val="21B851E7"/>
+    <w:multiLevelType w:val="multilevel"/>
+    <w:tmpl w:val="86108E44"/>
+    <w:lvl w:ilvl="0">
+      <w:start w:val="1"/>
+      <w:numFmt w:val="bullet"/>
+      <w:lvlText w:val=""/>
+      <w:lvlJc w:val="left"/>
+      <w:pPr>
+        <w:tabs>
+          <w:tab w:val="num" w:pos="720"/>
+        </w:tabs>
+        <w:ind w:left="720" w:hanging="360"/>
+      </w:pPr>
+      <w:rPr>
+        <w:rFonts w:ascii="Symbol" w:hAnsi="Symbol" w:hint="default"/>
+        <w:sz w:val="20"/>
+      </w:rPr>
+    </w:lvl>
+    <w:lvl w:ilvl="1" w:tentative="1">
+      <w:start w:val="1"/>
+      <w:numFmt w:val="bullet"/>
+      <w:lvlText w:val="o"/>
+      <w:lvlJc w:val="left"/>
+      <w:pPr>
+        <w:tabs>
+          <w:tab w:val="num" w:pos="1440"/>
+        </w:tabs>
+        <w:ind w:left="1440" w:hanging="360"/>
+      </w:pPr>
+      <w:rPr>
+        <w:rFonts w:ascii="Courier New" w:hAnsi="Courier New" w:hint="default"/>
+        <w:sz w:val="20"/>
+      </w:rPr>
+    </w:lvl>
+    <w:lvl w:ilvl="2" w:tentative="1">
+      <w:start w:val="1"/>
+      <w:numFmt w:val="bullet"/>
+      <w:lvlText w:val=""/>
+      <w:lvlJc w:val="left"/>
+      <w:pPr>
+        <w:tabs>
+          <w:tab w:val="num" w:pos="2160"/>
+        </w:tabs>
+        <w:ind w:left="2160" w:hanging="360"/>
+      </w:pPr>
+      <w:rPr>
+        <w:rFonts w:ascii="Wingdings" w:hAnsi="Wingdings" w:hint="default"/>
+        <w:sz w:val="20"/>
+      </w:rPr>
+    </w:lvl>
+    <w:lvl w:ilvl="3" w:tentative="1">
+      <w:start w:val="1"/>
+      <w:numFmt w:val="bullet"/>
+      <w:lvlText w:val=""/>
+      <w:lvlJc w:val="left"/>
+      <w:pPr>
+        <w:tabs>
+          <w:tab w:val="num" w:pos="2880"/>
+        </w:tabs>
+        <w:ind w:left="2880" w:hanging="360"/>
+      </w:pPr>
+      <w:rPr>
+        <w:rFonts w:ascii="Wingdings" w:hAnsi="Wingdings" w:hint="default"/>
+        <w:sz w:val="20"/>
+      </w:rPr>
+    </w:lvl>
+    <w:lvl w:ilvl="4" w:tentative="1">
+      <w:start w:val="1"/>
+      <w:numFmt w:val="bullet"/>
+      <w:lvlText w:val=""/>
+      <w:lvlJc w:val="left"/>
+      <w:pPr>
+        <w:tabs>
+          <w:tab w:val="num" w:pos="3600"/>
+        </w:tabs>
+        <w:ind w:left="3600" w:hanging="360"/>
+      </w:pPr>
+      <w:rPr>
+        <w:rFonts w:ascii="Wingdings" w:hAnsi="Wingdings" w:hint="default"/>
+        <w:sz w:val="20"/>
+      </w:rPr>
+    </w:lvl>
+    <w:lvl w:ilvl="5" w:tentative="1">
+      <w:start w:val="1"/>
+      <w:numFmt w:val="bullet"/>
+      <w:lvlText w:val=""/>
+      <w:lvlJc w:val="left"/>
+      <w:pPr>
+        <w:tabs>
+          <w:tab w:val="num" w:pos="4320"/>
+        </w:tabs>
+        <w:ind w:left="4320" w:hanging="360"/>
+      </w:pPr>
+      <w:rPr>
+        <w:rFonts w:ascii="Wingdings" w:hAnsi="Wingdings" w:hint="default"/>
+        <w:sz w:val="20"/>
+      </w:rPr>
+    </w:lvl>
+    <w:lvl w:ilvl="6" w:tentative="1">
+      <w:start w:val="1"/>
+      <w:numFmt w:val="bullet"/>
+      <w:lvlText w:val=""/>
+      <w:lvlJc w:val="left"/>
+      <w:pPr>
+        <w:tabs>
+          <w:tab w:val="num" w:pos="5040"/>
+        </w:tabs>
+        <w:ind w:left="5040" w:hanging="360"/>
+      </w:pPr>
+      <w:rPr>
+        <w:rFonts w:ascii="Wingdings" w:hAnsi="Wingdings" w:hint="default"/>
+        <w:sz w:val="20"/>
+      </w:rPr>
+    </w:lvl>
+    <w:lvl w:ilvl="7" w:tentative="1">
+      <w:start w:val="1"/>
+      <w:numFmt w:val="bullet"/>
+      <w:lvlText w:val=""/>
+      <w:lvlJc w:val="left"/>
+      <w:pPr>
+        <w:tabs>
+          <w:tab w:val="num" w:pos="5760"/>
+        </w:tabs>
+        <w:ind w:left="5760" w:hanging="360"/>
+      </w:pPr>
+      <w:rPr>
+        <w:rFonts w:ascii="Wingdings" w:hAnsi="Wingdings" w:hint="default"/>
+        <w:sz w:val="20"/>
+      </w:rPr>
+    </w:lvl>
+    <w:lvl w:ilvl="8" w:tentative="1">
+      <w:start w:val="1"/>
+      <w:numFmt w:val="bullet"/>
+      <w:lvlText w:val=""/>
+      <w:lvlJc w:val="left"/>
+      <w:pPr>
+        <w:tabs>
+          <w:tab w:val="num" w:pos="6480"/>
+        </w:tabs>
+        <w:ind w:left="6480" w:hanging="360"/>
+      </w:pPr>
+      <w:rPr>
+        <w:rFonts w:ascii="Wingdings" w:hAnsi="Wingdings" w:hint="default"/>
+        <w:sz w:val="20"/>
+      </w:rPr>
+    </w:lvl>
+  </w:abstractNum>
+  <w:abstractNum w:abstractNumId="2" w15:restartNumberingAfterBreak="0">
     <w:nsid w:val="2A7D497C"/>
     <w:multiLevelType w:val="multilevel"/>
     <w:tmpl w:val="AB2EB922"/>
@@ -2135,7 +4580,7 @@
       </w:rPr>
     </w:lvl>
   </w:abstractNum>
-  <w:abstractNum w:abstractNumId="2" w15:restartNumberingAfterBreak="0">
+  <w:abstractNum w:abstractNumId="3" w15:restartNumberingAfterBreak="0">
     <w:nsid w:val="32CA3FE6"/>
     <w:multiLevelType w:val="multilevel"/>
     <w:tmpl w:val="219CE590"/>
@@ -2248,7 +4693,7 @@
       </w:pPr>
     </w:lvl>
   </w:abstractNum>
-  <w:abstractNum w:abstractNumId="3" w15:restartNumberingAfterBreak="0">
+  <w:abstractNum w:abstractNumId="4" w15:restartNumberingAfterBreak="0">
     <w:nsid w:val="36813F19"/>
     <w:multiLevelType w:val="multilevel"/>
     <w:tmpl w:val="E7FEBC02"/>
@@ -2397,7 +4842,7 @@
       </w:rPr>
     </w:lvl>
   </w:abstractNum>
-  <w:abstractNum w:abstractNumId="4" w15:restartNumberingAfterBreak="0">
+  <w:abstractNum w:abstractNumId="5" w15:restartNumberingAfterBreak="0">
     <w:nsid w:val="4EB82BE2"/>
     <w:multiLevelType w:val="hybridMultilevel"/>
     <w:tmpl w:val="ADE4945A"/>
@@ -2510,7 +4955,156 @@
       </w:rPr>
     </w:lvl>
   </w:abstractNum>
-  <w:abstractNum w:abstractNumId="5" w15:restartNumberingAfterBreak="0">
+  <w:abstractNum w:abstractNumId="6" w15:restartNumberingAfterBreak="0">
+    <w:nsid w:val="53C31C6B"/>
+    <w:multiLevelType w:val="multilevel"/>
+    <w:tmpl w:val="C0AAC898"/>
+    <w:lvl w:ilvl="0">
+      <w:start w:val="1"/>
+      <w:numFmt w:val="bullet"/>
+      <w:lvlText w:val=""/>
+      <w:lvlJc w:val="left"/>
+      <w:pPr>
+        <w:tabs>
+          <w:tab w:val="num" w:pos="720"/>
+        </w:tabs>
+        <w:ind w:left="720" w:hanging="360"/>
+      </w:pPr>
+      <w:rPr>
+        <w:rFonts w:ascii="Symbol" w:hAnsi="Symbol" w:hint="default"/>
+        <w:sz w:val="20"/>
+      </w:rPr>
+    </w:lvl>
+    <w:lvl w:ilvl="1" w:tentative="1">
+      <w:start w:val="1"/>
+      <w:numFmt w:val="bullet"/>
+      <w:lvlText w:val=""/>
+      <w:lvlJc w:val="left"/>
+      <w:pPr>
+        <w:tabs>
+          <w:tab w:val="num" w:pos="1440"/>
+        </w:tabs>
+        <w:ind w:left="1440" w:hanging="360"/>
+      </w:pPr>
+      <w:rPr>
+        <w:rFonts w:ascii="Symbol" w:hAnsi="Symbol" w:hint="default"/>
+        <w:sz w:val="20"/>
+      </w:rPr>
+    </w:lvl>
+    <w:lvl w:ilvl="2" w:tentative="1">
+      <w:start w:val="1"/>
+      <w:numFmt w:val="bullet"/>
+      <w:lvlText w:val=""/>
+      <w:lvlJc w:val="left"/>
+      <w:pPr>
+        <w:tabs>
+          <w:tab w:val="num" w:pos="2160"/>
+        </w:tabs>
+        <w:ind w:left="2160" w:hanging="360"/>
+      </w:pPr>
+      <w:rPr>
+        <w:rFonts w:ascii="Symbol" w:hAnsi="Symbol" w:hint="default"/>
+        <w:sz w:val="20"/>
+      </w:rPr>
+    </w:lvl>
+    <w:lvl w:ilvl="3" w:tentative="1">
+      <w:start w:val="1"/>
+      <w:numFmt w:val="bullet"/>
+      <w:lvlText w:val=""/>
+      <w:lvlJc w:val="left"/>
+      <w:pPr>
+        <w:tabs>
+          <w:tab w:val="num" w:pos="2880"/>
+        </w:tabs>
+        <w:ind w:left="2880" w:hanging="360"/>
+      </w:pPr>
+      <w:rPr>
+        <w:rFonts w:ascii="Symbol" w:hAnsi="Symbol" w:hint="default"/>
+        <w:sz w:val="20"/>
+      </w:rPr>
+    </w:lvl>
+    <w:lvl w:ilvl="4" w:tentative="1">
+      <w:start w:val="1"/>
+      <w:numFmt w:val="bullet"/>
+      <w:lvlText w:val=""/>
+      <w:lvlJc w:val="left"/>
+      <w:pPr>
+        <w:tabs>
+          <w:tab w:val="num" w:pos="3600"/>
+        </w:tabs>
+        <w:ind w:left="3600" w:hanging="360"/>
+      </w:pPr>
+      <w:rPr>
+        <w:rFonts w:ascii="Symbol" w:hAnsi="Symbol" w:hint="default"/>
+        <w:sz w:val="20"/>
+      </w:rPr>
+    </w:lvl>
+    <w:lvl w:ilvl="5" w:tentative="1">
+      <w:start w:val="1"/>
+      <w:numFmt w:val="bullet"/>
+      <w:lvlText w:val=""/>
+      <w:lvlJc w:val="left"/>
+      <w:pPr>
+        <w:tabs>
+          <w:tab w:val="num" w:pos="4320"/>
+        </w:tabs>
+        <w:ind w:left="4320" w:hanging="360"/>
+      </w:pPr>
+      <w:rPr>
+        <w:rFonts w:ascii="Symbol" w:hAnsi="Symbol" w:hint="default"/>
+        <w:sz w:val="20"/>
+      </w:rPr>
+    </w:lvl>
+    <w:lvl w:ilvl="6" w:tentative="1">
+      <w:start w:val="1"/>
+      <w:numFmt w:val="bullet"/>
+      <w:lvlText w:val=""/>
+      <w:lvlJc w:val="left"/>
+      <w:pPr>
+        <w:tabs>
+          <w:tab w:val="num" w:pos="5040"/>
+        </w:tabs>
+        <w:ind w:left="5040" w:hanging="360"/>
+      </w:pPr>
+      <w:rPr>
+        <w:rFonts w:ascii="Symbol" w:hAnsi="Symbol" w:hint="default"/>
+        <w:sz w:val="20"/>
+      </w:rPr>
+    </w:lvl>
+    <w:lvl w:ilvl="7" w:tentative="1">
+      <w:start w:val="1"/>
+      <w:numFmt w:val="bullet"/>
+      <w:lvlText w:val=""/>
+      <w:lvlJc w:val="left"/>
+      <w:pPr>
+        <w:tabs>
+          <w:tab w:val="num" w:pos="5760"/>
+        </w:tabs>
+        <w:ind w:left="5760" w:hanging="360"/>
+      </w:pPr>
+      <w:rPr>
+        <w:rFonts w:ascii="Symbol" w:hAnsi="Symbol" w:hint="default"/>
+        <w:sz w:val="20"/>
+      </w:rPr>
+    </w:lvl>
+    <w:lvl w:ilvl="8" w:tentative="1">
+      <w:start w:val="1"/>
+      <w:numFmt w:val="bullet"/>
+      <w:lvlText w:val=""/>
+      <w:lvlJc w:val="left"/>
+      <w:pPr>
+        <w:tabs>
+          <w:tab w:val="num" w:pos="6480"/>
+        </w:tabs>
+        <w:ind w:left="6480" w:hanging="360"/>
+      </w:pPr>
+      <w:rPr>
+        <w:rFonts w:ascii="Symbol" w:hAnsi="Symbol" w:hint="default"/>
+        <w:sz w:val="20"/>
+      </w:rPr>
+    </w:lvl>
+  </w:abstractNum>
+  <w:abstractNum w:abstractNumId="7" w15:restartNumberingAfterBreak="0">
     <w:nsid w:val="6E004A76"/>
     <w:multiLevelType w:val="multilevel"/>
     <w:tmpl w:val="CFD25174"/>
@@ -2659,10 +5253,10 @@
       </w:rPr>
     </w:lvl>
   </w:abstractNum>
-  <w:abstractNum w:abstractNumId="6" w15:restartNumberingAfterBreak="0">
+  <w:abstractNum w:abstractNumId="8" w15:restartNumberingAfterBreak="0">
     <w:nsid w:val="736244C9"/>
     <w:multiLevelType w:val="multilevel"/>
-    <w:tmpl w:val="0902F3F2"/>
+    <w:tmpl w:val="D5941788"/>
     <w:lvl w:ilvl="0">
       <w:start w:val="1"/>
       <w:numFmt w:val="decimal"/>
@@ -2675,17 +5269,17 @@
         <w:ind w:left="720" w:hanging="360"/>
       </w:pPr>
     </w:lvl>
-    <w:lvl w:ilvl="1" w:tentative="1">
+    <w:lvl w:ilvl="1">
       <w:start w:val="1"/>
       <w:numFmt w:val="decimal"/>
-      <w:lvlText w:val="%2."/>
-      <w:lvlJc w:val="left"/>
-      <w:pPr>
-        <w:tabs>
-          <w:tab w:val="num" w:pos="1440"/>
-        </w:tabs>
+      <w:lvlText w:val="%2)"/>
+      <w:lvlJc w:val="left"/>
+      <w:pPr>
         <w:ind w:left="1440" w:hanging="360"/>
       </w:pPr>
+      <w:rPr>
+        <w:rFonts w:hint="default"/>
+      </w:rPr>
     </w:lvl>
     <w:lvl w:ilvl="2" w:tentative="1">
       <w:start w:val="1"/>
@@ -2772,7 +5366,7 @@
       </w:pPr>
     </w:lvl>
   </w:abstractNum>
-  <w:abstractNum w:abstractNumId="7" w15:restartNumberingAfterBreak="0">
+  <w:abstractNum w:abstractNumId="9" w15:restartNumberingAfterBreak="0">
     <w:nsid w:val="777F147E"/>
     <w:multiLevelType w:val="multilevel"/>
     <w:tmpl w:val="A21489DA"/>
@@ -2922,28 +5516,34 @@
     </w:lvl>
   </w:abstractNum>
   <w:num w:numId="1">
-    <w:abstractNumId w:val="4"/>
+    <w:abstractNumId w:val="5"/>
   </w:num>
   <w:num w:numId="2">
-    <w:abstractNumId w:val="5"/>
+    <w:abstractNumId w:val="7"/>
   </w:num>
   <w:num w:numId="3">
+    <w:abstractNumId w:val="3"/>
+  </w:num>
+  <w:num w:numId="4">
     <w:abstractNumId w:val="2"/>
   </w:num>
-  <w:num w:numId="4">
-    <w:abstractNumId w:val="1"/>
-  </w:num>
   <w:num w:numId="5">
-    <w:abstractNumId w:val="6"/>
+    <w:abstractNumId w:val="8"/>
   </w:num>
   <w:num w:numId="6">
     <w:abstractNumId w:val="0"/>
   </w:num>
   <w:num w:numId="7">
-    <w:abstractNumId w:val="3"/>
+    <w:abstractNumId w:val="4"/>
   </w:num>
   <w:num w:numId="8">
-    <w:abstractNumId w:val="7"/>
+    <w:abstractNumId w:val="9"/>
+  </w:num>
+  <w:num w:numId="9">
+    <w:abstractNumId w:val="6"/>
+  </w:num>
+  <w:num w:numId="10">
+    <w:abstractNumId w:val="1"/>
   </w:num>
 </w:numbering>
 </file>
@@ -3462,6 +6062,133 @@
       <w:lang w:eastAsia="en-IN"/>
     </w:rPr>
   </w:style>
+  <w:style w:type="character" w:styleId="Hyperlink">
+    <w:name w:val="Hyperlink"/>
+    <w:basedOn w:val="DefaultParagraphFont"/>
+    <w:uiPriority w:val="99"/>
+    <w:unhideWhenUsed/>
+    <w:rsid w:val="00420500"/>
+    <w:rPr>
+      <w:color w:val="0563C1" w:themeColor="hyperlink"/>
+      <w:u w:val="single"/>
+    </w:rPr>
+  </w:style>
+  <w:style w:type="character" w:styleId="UnresolvedMention">
+    <w:name w:val="Unresolved Mention"/>
+    <w:basedOn w:val="DefaultParagraphFont"/>
+    <w:uiPriority w:val="99"/>
+    <w:semiHidden/>
+    <w:unhideWhenUsed/>
+    <w:rsid w:val="00420500"/>
+    <w:rPr>
+      <w:color w:val="605E5C"/>
+      <w:shd w:val="clear" w:color="auto" w:fill="E1DFDD"/>
+    </w:rPr>
+  </w:style>
+  <w:style w:type="paragraph" w:styleId="HTMLPreformatted">
+    <w:name w:val="HTML Preformatted"/>
+    <w:basedOn w:val="Normal"/>
+    <w:link w:val="HTMLPreformattedChar"/>
+    <w:uiPriority w:val="99"/>
+    <w:semiHidden/>
+    <w:unhideWhenUsed/>
+    <w:rsid w:val="008950A0"/>
+    <w:pPr>
+      <w:tabs>
+        <w:tab w:val="left" w:pos="916"/>
+        <w:tab w:val="left" w:pos="1832"/>
+        <w:tab w:val="left" w:pos="2748"/>
+        <w:tab w:val="left" w:pos="3664"/>
+        <w:tab w:val="left" w:pos="4580"/>
+        <w:tab w:val="left" w:pos="5496"/>
+        <w:tab w:val="left" w:pos="6412"/>
+        <w:tab w:val="left" w:pos="7328"/>
+        <w:tab w:val="left" w:pos="8244"/>
+        <w:tab w:val="left" w:pos="9160"/>
+        <w:tab w:val="left" w:pos="10076"/>
+        <w:tab w:val="left" w:pos="10992"/>
+        <w:tab w:val="left" w:pos="11908"/>
+        <w:tab w:val="left" w:pos="12824"/>
+        <w:tab w:val="left" w:pos="13740"/>
+        <w:tab w:val="left" w:pos="14656"/>
+      </w:tabs>
+      <w:spacing w:after="0" w:line="240" w:lineRule="auto"/>
+    </w:pPr>
+    <w:rPr>
+      <w:rFonts w:ascii="Courier New" w:eastAsia="Times New Roman" w:hAnsi="Courier New" w:cs="Courier New"/>
+      <w:sz w:val="20"/>
+      <w:szCs w:val="20"/>
+      <w:lang w:eastAsia="en-IN"/>
+    </w:rPr>
+  </w:style>
+  <w:style w:type="character" w:customStyle="1" w:styleId="HTMLPreformattedChar">
+    <w:name w:val="HTML Preformatted Char"/>
+    <w:basedOn w:val="DefaultParagraphFont"/>
+    <w:link w:val="HTMLPreformatted"/>
+    <w:uiPriority w:val="99"/>
+    <w:semiHidden/>
+    <w:rsid w:val="008950A0"/>
+    <w:rPr>
+      <w:rFonts w:ascii="Courier New" w:eastAsia="Times New Roman" w:hAnsi="Courier New" w:cs="Courier New"/>
+      <w:sz w:val="20"/>
+      <w:szCs w:val="20"/>
+      <w:lang w:eastAsia="en-IN"/>
+    </w:rPr>
+  </w:style>
+  <w:style w:type="character" w:customStyle="1" w:styleId="nx">
+    <w:name w:val="nx"/>
+    <w:basedOn w:val="DefaultParagraphFont"/>
+    <w:rsid w:val="008950A0"/>
+  </w:style>
+  <w:style w:type="character" w:customStyle="1" w:styleId="p">
+    <w:name w:val="p"/>
+    <w:basedOn w:val="DefaultParagraphFont"/>
+    <w:rsid w:val="008950A0"/>
+  </w:style>
+  <w:style w:type="character" w:customStyle="1" w:styleId="s2">
+    <w:name w:val="s2"/>
+    <w:basedOn w:val="DefaultParagraphFont"/>
+    <w:rsid w:val="008950A0"/>
+  </w:style>
+  <w:style w:type="character" w:customStyle="1" w:styleId="o">
+    <w:name w:val="o"/>
+    <w:basedOn w:val="DefaultParagraphFont"/>
+    <w:rsid w:val="008950A0"/>
+  </w:style>
+  <w:style w:type="character" w:customStyle="1" w:styleId="mi">
+    <w:name w:val="mi"/>
+    <w:basedOn w:val="DefaultParagraphFont"/>
+    <w:rsid w:val="008950A0"/>
+  </w:style>
+  <w:style w:type="character" w:customStyle="1" w:styleId="mf">
+    <w:name w:val="mf"/>
+    <w:basedOn w:val="DefaultParagraphFont"/>
+    <w:rsid w:val="008950A0"/>
+  </w:style>
+  <w:style w:type="character" w:styleId="HTMLCode">
+    <w:name w:val="HTML Code"/>
+    <w:basedOn w:val="DefaultParagraphFont"/>
+    <w:uiPriority w:val="99"/>
+    <w:semiHidden/>
+    <w:unhideWhenUsed/>
+    <w:rsid w:val="0048636B"/>
+    <w:rPr>
+      <w:rFonts w:ascii="Courier New" w:eastAsia="Times New Roman" w:hAnsi="Courier New" w:cs="Courier New"/>
+      <w:sz w:val="20"/>
+      <w:szCs w:val="20"/>
+    </w:rPr>
+  </w:style>
+  <w:style w:type="character" w:styleId="Emphasis">
+    <w:name w:val="Emphasis"/>
+    <w:basedOn w:val="DefaultParagraphFont"/>
+    <w:uiPriority w:val="20"/>
+    <w:qFormat/>
+    <w:rsid w:val="0048636B"/>
+    <w:rPr>
+      <w:i/>
+      <w:iCs/>
+    </w:rPr>
+  </w:style>
 </w:styles>
 </file>
 

</xml_diff>